<commit_message>
Parses all primitive instructions and creates Instruction objects with linking
</commit_message>
<xml_diff>
--- a/Mathison.docx
+++ b/Mathison.docx
@@ -467,19 +467,11 @@
           <w:rFonts w:ascii="Courier New" w:hAnsi="Courier New" w:cs="Courier New"/>
         </w:rPr>
       </w:pPr>
-      <w:bookmarkStart w:id="0" w:name="_GoBack"/>
-      <w:r>
-        <w:rPr>
-          <w:rFonts w:ascii="Courier New" w:hAnsi="Courier New" w:cs="Courier New"/>
-        </w:rPr>
-        <w:t>COMP</w:t>
-      </w:r>
-      <w:bookmarkEnd w:id="0"/>
-      <w:r>
-        <w:rPr>
-          <w:rFonts w:ascii="Courier New" w:hAnsi="Courier New" w:cs="Courier New"/>
-        </w:rPr>
-        <w:t>s var</w:t>
+      <w:r>
+        <w:rPr>
+          <w:rFonts w:ascii="Courier New" w:hAnsi="Courier New" w:cs="Courier New"/>
+        </w:rPr>
+        <w:t>COMPs var</w:t>
       </w:r>
       <w:r>
         <w:rPr>
@@ -1985,7 +1977,15 @@
         <w:t>-</w:t>
       </w:r>
       <w:r>
-        <w:t>seperated pair or states</w:t>
+        <w:t>seperated pair o</w:t>
+      </w:r>
+      <w:r>
+        <w:t>f</w:t>
+      </w:r>
+      <w:bookmarkStart w:id="0" w:name="_GoBack"/>
+      <w:bookmarkEnd w:id="0"/>
+      <w:r>
+        <w:t xml:space="preserve"> states</w:t>
       </w:r>
     </w:p>
     <w:p>

</xml_diff>

<commit_message>
Added function info to documentation
</commit_message>
<xml_diff>
--- a/Mathison.docx
+++ b/Mathison.docx
@@ -1255,10 +1255,14 @@
         <w:rPr>
           <w:u w:val="single"/>
         </w:rPr>
-        <w:t xml:space="preserve"> Commands</w:t>
-      </w:r>
-      <w:bookmarkStart w:id="0" w:name="_GoBack"/>
-      <w:bookmarkEnd w:id="0"/>
+        <w:t xml:space="preserve"> </w:t>
+      </w:r>
+      <w:r>
+        <w:rPr>
+          <w:u w:val="single"/>
+        </w:rPr>
+        <w:t>Control</w:t>
+      </w:r>
     </w:p>
     <w:p>
       <w:pPr>
@@ -6273,6 +6277,303 @@
       </w:pPr>
       <w:r>
         <w:lastRenderedPageBreak/>
+        <w:t>Function</w:t>
+      </w:r>
+      <w:r>
+        <w:t xml:space="preserve"> Control</w:t>
+      </w:r>
+    </w:p>
+    <w:p>
+      <w:pPr>
+        <w:spacing w:after="0"/>
+        <w:rPr>
+          <w:rFonts w:ascii="Courier New" w:hAnsi="Courier New" w:cs="Courier New"/>
+        </w:rPr>
+      </w:pPr>
+      <w:r>
+        <w:rPr>
+          <w:rFonts w:ascii="Courier New" w:hAnsi="Courier New" w:cs="Courier New"/>
+        </w:rPr>
+        <w:t>FUNC</w:t>
+      </w:r>
+      <w:r>
+        <w:rPr>
+          <w:rFonts w:ascii="Courier New" w:hAnsi="Courier New" w:cs="Courier New"/>
+        </w:rPr>
+        <w:t xml:space="preserve"> name param</w:t>
+      </w:r>
+      <w:r>
+        <w:rPr>
+          <w:rFonts w:ascii="Courier New" w:hAnsi="Courier New" w:cs="Courier New"/>
+          <w:vertAlign w:val="subscript"/>
+        </w:rPr>
+        <w:t>0</w:t>
+      </w:r>
+      <w:r>
+        <w:rPr>
+          <w:rFonts w:ascii="Courier New" w:hAnsi="Courier New" w:cs="Courier New"/>
+        </w:rPr>
+        <w:t xml:space="preserve"> param</w:t>
+      </w:r>
+      <w:r>
+        <w:rPr>
+          <w:rFonts w:ascii="Courier New" w:hAnsi="Courier New" w:cs="Courier New"/>
+          <w:vertAlign w:val="subscript"/>
+        </w:rPr>
+        <w:t>1</w:t>
+      </w:r>
+      <w:r>
+        <w:rPr>
+          <w:rFonts w:ascii="Courier New" w:hAnsi="Courier New" w:cs="Courier New"/>
+        </w:rPr>
+        <w:t xml:space="preserve"> …</w:t>
+      </w:r>
+    </w:p>
+    <w:p>
+      <w:pPr>
+        <w:rPr>
+          <w:rFonts w:ascii="Courier New" w:hAnsi="Courier New" w:cs="Courier New"/>
+        </w:rPr>
+      </w:pPr>
+      <w:r>
+        <w:rPr>
+          <w:rFonts w:ascii="Courier New" w:hAnsi="Courier New" w:cs="Courier New"/>
+        </w:rPr>
+        <w:t>END</w:t>
+      </w:r>
+    </w:p>
+    <w:p>
+      <w:r>
+        <w:rPr>
+          <w:rFonts w:cstheme="minorHAnsi"/>
+        </w:rPr>
+        <w:t>All</w:t>
+      </w:r>
+      <w:r>
+        <w:rPr>
+          <w:rFonts w:cstheme="minorHAnsi"/>
+        </w:rPr>
+        <w:t xml:space="preserve"> commands must be inside a function. A function starts with a function header </w:t>
+      </w:r>
+      <w:r>
+        <w:rPr>
+          <w:rFonts w:cstheme="minorHAnsi"/>
+        </w:rPr>
+        <w:t>“</w:t>
+      </w:r>
+      <w:r>
+        <w:rPr>
+          <w:rFonts w:ascii="Courier New" w:hAnsi="Courier New" w:cs="Courier New"/>
+        </w:rPr>
+        <w:t>FUNC</w:t>
+      </w:r>
+      <w:r>
+        <w:rPr>
+          <w:rFonts w:ascii="Courier New" w:hAnsi="Courier New" w:cs="Courier New"/>
+        </w:rPr>
+        <w:t xml:space="preserve"> name param</w:t>
+      </w:r>
+      <w:r>
+        <w:rPr>
+          <w:rFonts w:ascii="Courier New" w:hAnsi="Courier New" w:cs="Courier New"/>
+          <w:vertAlign w:val="subscript"/>
+        </w:rPr>
+        <w:t>0</w:t>
+      </w:r>
+      <w:r>
+        <w:rPr>
+          <w:rFonts w:ascii="Courier New" w:hAnsi="Courier New" w:cs="Courier New"/>
+        </w:rPr>
+        <w:t xml:space="preserve"> param</w:t>
+      </w:r>
+      <w:r>
+        <w:rPr>
+          <w:rFonts w:ascii="Courier New" w:hAnsi="Courier New" w:cs="Courier New"/>
+          <w:vertAlign w:val="subscript"/>
+        </w:rPr>
+        <w:t>1</w:t>
+      </w:r>
+      <w:r>
+        <w:rPr>
+          <w:rFonts w:ascii="Courier New" w:hAnsi="Courier New" w:cs="Courier New"/>
+        </w:rPr>
+        <w:t xml:space="preserve"> …</w:t>
+      </w:r>
+      <w:r>
+        <w:rPr>
+          <w:rFonts w:cstheme="minorHAnsi"/>
+        </w:rPr>
+        <w:t>”</w:t>
+      </w:r>
+      <w:r>
+        <w:rPr>
+          <w:rFonts w:ascii="Courier New" w:hAnsi="Courier New" w:cs="Courier New"/>
+        </w:rPr>
+        <w:t xml:space="preserve"> </w:t>
+      </w:r>
+      <w:r>
+        <w:rPr>
+          <w:rFonts w:cstheme="minorHAnsi"/>
+        </w:rPr>
+        <w:t>giving the function’s name and a list of its parameters and ends with the command “</w:t>
+      </w:r>
+      <w:r>
+        <w:rPr>
+          <w:rFonts w:ascii="Courier New" w:hAnsi="Courier New" w:cs="Courier New"/>
+        </w:rPr>
+        <w:t>END</w:t>
+      </w:r>
+      <w:r>
+        <w:rPr>
+          <w:rFonts w:cstheme="minorHAnsi"/>
+        </w:rPr>
+        <w:t xml:space="preserve">”. It starts execution on the line after the function header and returns when it reaches the end. </w:t>
+      </w:r>
+      <w:r>
+        <w:rPr>
+          <w:rFonts w:ascii="Courier New" w:hAnsi="Courier New" w:cs="Courier New"/>
+        </w:rPr>
+        <w:t>FUNC</w:t>
+      </w:r>
+      <w:r>
+        <w:rPr>
+          <w:rFonts w:cstheme="minorHAnsi"/>
+        </w:rPr>
+        <w:t xml:space="preserve"> and </w:t>
+      </w:r>
+      <w:r>
+        <w:rPr>
+          <w:rFonts w:ascii="Courier New" w:hAnsi="Courier New" w:cs="Courier New"/>
+        </w:rPr>
+        <w:t>END</w:t>
+      </w:r>
+      <w:r>
+        <w:rPr>
+          <w:rFonts w:ascii="Courier New" w:hAnsi="Courier New" w:cs="Courier New"/>
+        </w:rPr>
+        <w:t xml:space="preserve"> </w:t>
+      </w:r>
+      <w:r>
+        <w:rPr>
+          <w:rFonts w:cstheme="minorHAnsi"/>
+        </w:rPr>
+        <w:t>may not be used within the function body. Within the function, the names of parameters can be used in place of variable names, maps, or immediates. When the function is called called with “</w:t>
+      </w:r>
+      <w:r>
+        <w:rPr>
+          <w:rFonts w:ascii="Courier New" w:hAnsi="Courier New" w:cs="Courier New"/>
+        </w:rPr>
+        <w:t xml:space="preserve">name </w:t>
+      </w:r>
+      <w:r>
+        <w:rPr>
+          <w:rFonts w:ascii="Courier New" w:hAnsi="Courier New" w:cs="Courier New"/>
+        </w:rPr>
+        <w:t>arg</w:t>
+      </w:r>
+      <w:r>
+        <w:rPr>
+          <w:rFonts w:ascii="Courier New" w:hAnsi="Courier New" w:cs="Courier New"/>
+          <w:vertAlign w:val="subscript"/>
+        </w:rPr>
+        <w:t>0</w:t>
+      </w:r>
+      <w:r>
+        <w:rPr>
+          <w:rFonts w:ascii="Courier New" w:hAnsi="Courier New" w:cs="Courier New"/>
+        </w:rPr>
+        <w:t xml:space="preserve"> </w:t>
+      </w:r>
+      <w:r>
+        <w:rPr>
+          <w:rFonts w:ascii="Courier New" w:hAnsi="Courier New" w:cs="Courier New"/>
+        </w:rPr>
+        <w:t>arg</w:t>
+      </w:r>
+      <w:r>
+        <w:rPr>
+          <w:rFonts w:ascii="Courier New" w:hAnsi="Courier New" w:cs="Courier New"/>
+          <w:vertAlign w:val="subscript"/>
+        </w:rPr>
+        <w:t>1</w:t>
+      </w:r>
+      <w:r>
+        <w:rPr>
+          <w:rFonts w:ascii="Courier New" w:hAnsi="Courier New" w:cs="Courier New"/>
+        </w:rPr>
+        <w:t xml:space="preserve"> …</w:t>
+      </w:r>
+      <w:r>
+        <w:rPr>
+          <w:rFonts w:cstheme="minorHAnsi"/>
+        </w:rPr>
+        <w:t>”</w:t>
+      </w:r>
+      <w:r>
+        <w:rPr>
+          <w:rFonts w:cstheme="minorHAnsi"/>
+        </w:rPr>
+        <w:t xml:space="preserve">, the parameters will be </w:t>
+      </w:r>
+      <w:r>
+        <w:rPr>
+          <w:rFonts w:cstheme="minorHAnsi"/>
+        </w:rPr>
+        <w:t>filled in</w:t>
+      </w:r>
+      <w:r>
+        <w:rPr>
+          <w:rFonts w:cstheme="minorHAnsi"/>
+        </w:rPr>
+        <w:t xml:space="preserve"> with the values of the</w:t>
+      </w:r>
+      <w:r>
+        <w:rPr>
+          <w:rFonts w:cstheme="minorHAnsi"/>
+        </w:rPr>
+        <w:t xml:space="preserve"> corresponding</w:t>
+      </w:r>
+      <w:r>
+        <w:rPr>
+          <w:rFonts w:cstheme="minorHAnsi"/>
+        </w:rPr>
+        <w:t xml:space="preserve"> arguments, which can be variable names, maps, or immediates. Functions can call other functions, but not cyclically or recursively.</w:t>
+      </w:r>
+      <w:r>
+        <w:rPr>
+          <w:rFonts w:cstheme="minorHAnsi"/>
+        </w:rPr>
+        <w:t xml:space="preserve"> Jumps and branches within a function can only go to labels within that function.</w:t>
+      </w:r>
+      <w:bookmarkStart w:id="0" w:name="_GoBack"/>
+      <w:bookmarkEnd w:id="0"/>
+    </w:p>
+    <w:p>
+      <w:pPr>
+        <w:rPr>
+          <w:rFonts w:ascii="Courier New" w:hAnsi="Courier New" w:cs="Courier New"/>
+        </w:rPr>
+      </w:pPr>
+    </w:p>
+    <w:p>
+      <w:pPr>
+        <w:rPr>
+          <w:rFonts w:asciiTheme="majorHAnsi" w:eastAsiaTheme="majorEastAsia" w:hAnsiTheme="majorHAnsi" w:cstheme="majorBidi"/>
+          <w:color w:val="2F5496" w:themeColor="accent1" w:themeShade="BF"/>
+          <w:sz w:val="32"/>
+          <w:szCs w:val="32"/>
+        </w:rPr>
+      </w:pPr>
+      <w:r>
+        <w:br w:type="page"/>
+      </w:r>
+    </w:p>
+    <w:p>
+      <w:pPr>
+        <w:pStyle w:val="Heading1"/>
+      </w:pPr>
+      <w:r>
+        <w:lastRenderedPageBreak/>
         <w:t>Future</w:t>
       </w:r>
     </w:p>
@@ -6284,7 +6585,7 @@
     </w:p>
     <w:p>
       <w:r>
-        <w:t>Variable bit shifting?</w:t>
+        <w:t>Variable bit shifting</w:t>
       </w:r>
     </w:p>
     <w:p>

</xml_diff>

<commit_message>
Added MULTo instruction, fixed add and subtract instructions
</commit_message>
<xml_diff>
--- a/Mathison.docx
+++ b/Mathison.docx
@@ -644,6 +644,12 @@
         <w:rPr>
           <w:rFonts w:ascii="Courier New" w:hAnsi="Courier New" w:cs="Courier New"/>
         </w:rPr>
+        <w:t xml:space="preserve"> </w:t>
+      </w:r>
+      <w:r>
+        <w:rPr>
+          <w:rFonts w:ascii="Courier New" w:hAnsi="Courier New" w:cs="Courier New"/>
+        </w:rPr>
         <w:t>var</w:t>
       </w:r>
       <w:r>
@@ -703,6 +709,12 @@
         <w:rPr>
           <w:rFonts w:ascii="Courier New" w:hAnsi="Courier New" w:cs="Courier New"/>
         </w:rPr>
+        <w:t xml:space="preserve"> </w:t>
+      </w:r>
+      <w:r>
+        <w:rPr>
+          <w:rFonts w:ascii="Courier New" w:hAnsi="Courier New" w:cs="Courier New"/>
+        </w:rPr>
         <w:t>var</w:t>
       </w:r>
       <w:r>
@@ -756,7 +768,19 @@
         <w:rPr>
           <w:rFonts w:ascii="Courier New" w:hAnsi="Courier New" w:cs="Courier New"/>
         </w:rPr>
-        <w:t>BOL  var</w:t>
+        <w:t xml:space="preserve">BOL </w:t>
+      </w:r>
+      <w:r>
+        <w:rPr>
+          <w:rFonts w:ascii="Courier New" w:hAnsi="Courier New" w:cs="Courier New"/>
+        </w:rPr>
+        <w:t xml:space="preserve"> </w:t>
+      </w:r>
+      <w:r>
+        <w:rPr>
+          <w:rFonts w:ascii="Courier New" w:hAnsi="Courier New" w:cs="Courier New"/>
+        </w:rPr>
+        <w:t xml:space="preserve"> var</w:t>
       </w:r>
       <w:r>
         <w:rPr>
@@ -809,7 +833,19 @@
         <w:rPr>
           <w:rFonts w:ascii="Courier New" w:hAnsi="Courier New" w:cs="Courier New"/>
         </w:rPr>
-        <w:t>ADDs var</w:t>
+        <w:t>ADDs</w:t>
+      </w:r>
+      <w:r>
+        <w:rPr>
+          <w:rFonts w:ascii="Courier New" w:hAnsi="Courier New" w:cs="Courier New"/>
+        </w:rPr>
+        <w:t xml:space="preserve"> </w:t>
+      </w:r>
+      <w:r>
+        <w:rPr>
+          <w:rFonts w:ascii="Courier New" w:hAnsi="Courier New" w:cs="Courier New"/>
+        </w:rPr>
+        <w:t xml:space="preserve"> var</w:t>
       </w:r>
       <w:r>
         <w:rPr>
@@ -843,7 +879,19 @@
         <w:rPr>
           <w:rFonts w:ascii="Courier New" w:hAnsi="Courier New" w:cs="Courier New"/>
         </w:rPr>
-        <w:t>SUBs var</w:t>
+        <w:t>SUBs</w:t>
+      </w:r>
+      <w:r>
+        <w:rPr>
+          <w:rFonts w:ascii="Courier New" w:hAnsi="Courier New" w:cs="Courier New"/>
+        </w:rPr>
+        <w:t xml:space="preserve"> </w:t>
+      </w:r>
+      <w:r>
+        <w:rPr>
+          <w:rFonts w:ascii="Courier New" w:hAnsi="Courier New" w:cs="Courier New"/>
+        </w:rPr>
+        <w:t xml:space="preserve"> var</w:t>
       </w:r>
       <w:r>
         <w:rPr>
@@ -883,7 +931,19 @@
         <w:rPr>
           <w:rFonts w:ascii="Courier New" w:hAnsi="Courier New" w:cs="Courier New"/>
         </w:rPr>
-        <w:t>BOLs var</w:t>
+        <w:t>BOLs</w:t>
+      </w:r>
+      <w:r>
+        <w:rPr>
+          <w:rFonts w:ascii="Courier New" w:hAnsi="Courier New" w:cs="Courier New"/>
+        </w:rPr>
+        <w:t xml:space="preserve"> </w:t>
+      </w:r>
+      <w:r>
+        <w:rPr>
+          <w:rFonts w:ascii="Courier New" w:hAnsi="Courier New" w:cs="Courier New"/>
+        </w:rPr>
+        <w:t xml:space="preserve"> var</w:t>
       </w:r>
       <w:r>
         <w:rPr>
@@ -935,6 +995,12 @@
         <w:rPr>
           <w:rFonts w:ascii="Courier New" w:hAnsi="Courier New" w:cs="Courier New"/>
         </w:rPr>
+        <w:t xml:space="preserve"> </w:t>
+      </w:r>
+      <w:r>
+        <w:rPr>
+          <w:rFonts w:ascii="Courier New" w:hAnsi="Courier New" w:cs="Courier New"/>
+        </w:rPr>
         <w:t>var</w:t>
       </w:r>
       <w:r>
@@ -987,6 +1053,12 @@
         <w:rPr>
           <w:rFonts w:ascii="Courier New" w:hAnsi="Courier New" w:cs="Courier New"/>
         </w:rPr>
+        <w:t xml:space="preserve"> </w:t>
+      </w:r>
+      <w:r>
+        <w:rPr>
+          <w:rFonts w:ascii="Courier New" w:hAnsi="Courier New" w:cs="Courier New"/>
+        </w:rPr>
         <w:t>var</w:t>
       </w:r>
       <w:r>
@@ -1040,6 +1112,12 @@
         <w:rPr>
           <w:rFonts w:ascii="Courier New" w:hAnsi="Courier New" w:cs="Courier New"/>
         </w:rPr>
+        <w:t xml:space="preserve"> </w:t>
+      </w:r>
+      <w:r>
+        <w:rPr>
+          <w:rFonts w:ascii="Courier New" w:hAnsi="Courier New" w:cs="Courier New"/>
+        </w:rPr>
         <w:t>var</w:t>
       </w:r>
       <w:r>
@@ -1074,7 +1152,19 @@
         <w:rPr>
           <w:rFonts w:ascii="Courier New" w:hAnsi="Courier New" w:cs="Courier New"/>
         </w:rPr>
-        <w:t>MULT var</w:t>
+        <w:t>MUL</w:t>
+      </w:r>
+      <w:r>
+        <w:rPr>
+          <w:rFonts w:ascii="Courier New" w:hAnsi="Courier New" w:cs="Courier New"/>
+        </w:rPr>
+        <w:t xml:space="preserve">T </w:t>
+      </w:r>
+      <w:r>
+        <w:rPr>
+          <w:rFonts w:ascii="Courier New" w:hAnsi="Courier New" w:cs="Courier New"/>
+        </w:rPr>
+        <w:t xml:space="preserve"> var</w:t>
       </w:r>
       <w:r>
         <w:rPr>
@@ -1115,6 +1205,65 @@
         <w:spacing w:after="0"/>
         <w:rPr>
           <w:rFonts w:ascii="Courier New" w:hAnsi="Courier New" w:cs="Courier New"/>
+        </w:rPr>
+      </w:pPr>
+      <w:r>
+        <w:rPr>
+          <w:rFonts w:ascii="Courier New" w:hAnsi="Courier New" w:cs="Courier New"/>
+        </w:rPr>
+        <w:t>MUL</w:t>
+      </w:r>
+      <w:r>
+        <w:rPr>
+          <w:rFonts w:ascii="Courier New" w:hAnsi="Courier New" w:cs="Courier New"/>
+        </w:rPr>
+        <w:t>To</w:t>
+      </w:r>
+      <w:r>
+        <w:rPr>
+          <w:rFonts w:ascii="Courier New" w:hAnsi="Courier New" w:cs="Courier New"/>
+        </w:rPr>
+        <w:t xml:space="preserve"> var</w:t>
+      </w:r>
+      <w:r>
+        <w:rPr>
+          <w:rFonts w:ascii="Courier New" w:hAnsi="Courier New" w:cs="Courier New"/>
+          <w:vertAlign w:val="subscript"/>
+        </w:rPr>
+        <w:t>d</w:t>
+      </w:r>
+      <w:r>
+        <w:rPr>
+          <w:rFonts w:ascii="Courier New" w:hAnsi="Courier New" w:cs="Courier New"/>
+        </w:rPr>
+        <w:t xml:space="preserve"> var</w:t>
+      </w:r>
+      <w:r>
+        <w:rPr>
+          <w:rFonts w:ascii="Courier New" w:hAnsi="Courier New" w:cs="Courier New"/>
+          <w:vertAlign w:val="subscript"/>
+        </w:rPr>
+        <w:t>0</w:t>
+      </w:r>
+      <w:r>
+        <w:rPr>
+          <w:rFonts w:ascii="Courier New" w:hAnsi="Courier New" w:cs="Courier New"/>
+        </w:rPr>
+        <w:t xml:space="preserve"> var</w:t>
+      </w:r>
+      <w:r>
+        <w:rPr>
+          <w:rFonts w:ascii="Courier New" w:hAnsi="Courier New" w:cs="Courier New"/>
+          <w:vertAlign w:val="subscript"/>
+        </w:rPr>
+        <w:t>1</w:t>
+      </w:r>
+    </w:p>
+    <w:p>
+      <w:pPr>
+        <w:spacing w:after="0"/>
+        <w:rPr>
+          <w:rFonts w:ascii="Courier New" w:hAnsi="Courier New" w:cs="Courier New"/>
           <w:vertAlign w:val="subscript"/>
         </w:rPr>
       </w:pPr>
@@ -1134,6 +1283,12 @@
         <w:rPr>
           <w:rFonts w:ascii="Courier New" w:hAnsi="Courier New" w:cs="Courier New"/>
         </w:rPr>
+        <w:t xml:space="preserve"> </w:t>
+      </w:r>
+      <w:r>
+        <w:rPr>
+          <w:rFonts w:ascii="Courier New" w:hAnsi="Courier New" w:cs="Courier New"/>
+        </w:rPr>
         <w:t>var</w:t>
       </w:r>
       <w:r>
@@ -1194,7 +1349,19 @@
         <w:rPr>
           <w:rFonts w:ascii="Courier New" w:hAnsi="Courier New" w:cs="Courier New"/>
         </w:rPr>
-        <w:t>RECP var</w:t>
+        <w:t xml:space="preserve">RECP </w:t>
+      </w:r>
+      <w:r>
+        <w:rPr>
+          <w:rFonts w:ascii="Courier New" w:hAnsi="Courier New" w:cs="Courier New"/>
+        </w:rPr>
+        <w:t xml:space="preserve"> </w:t>
+      </w:r>
+      <w:r>
+        <w:rPr>
+          <w:rFonts w:ascii="Courier New" w:hAnsi="Courier New" w:cs="Courier New"/>
+        </w:rPr>
+        <w:t>var</w:t>
       </w:r>
       <w:r>
         <w:rPr>
@@ -5925,6 +6092,262 @@
           <w:u w:val="single"/>
         </w:rPr>
         <w:lastRenderedPageBreak/>
+        <w:t>Multiply</w:t>
+      </w:r>
+      <w:r>
+        <w:rPr>
+          <w:rFonts w:cstheme="minorHAnsi"/>
+          <w:u w:val="single"/>
+        </w:rPr>
+        <w:t xml:space="preserve"> with Overflow</w:t>
+      </w:r>
+      <w:r>
+        <w:rPr>
+          <w:rFonts w:cstheme="minorHAnsi"/>
+          <w:u w:val="single"/>
+        </w:rPr>
+        <w:t xml:space="preserve"> Detection</w:t>
+      </w:r>
+      <w:bookmarkStart w:id="0" w:name="_GoBack"/>
+      <w:bookmarkEnd w:id="0"/>
+    </w:p>
+    <w:p>
+      <w:pPr>
+        <w:spacing w:after="0"/>
+        <w:rPr>
+          <w:rFonts w:ascii="Courier New" w:hAnsi="Courier New" w:cs="Courier New"/>
+        </w:rPr>
+      </w:pPr>
+      <w:r>
+        <w:rPr>
+          <w:rFonts w:ascii="Courier New" w:hAnsi="Courier New" w:cs="Courier New"/>
+        </w:rPr>
+        <w:t>MULT</w:t>
+      </w:r>
+      <w:r>
+        <w:rPr>
+          <w:rFonts w:ascii="Courier New" w:hAnsi="Courier New" w:cs="Courier New"/>
+        </w:rPr>
+        <w:t>o</w:t>
+      </w:r>
+      <w:r>
+        <w:rPr>
+          <w:rFonts w:ascii="Courier New" w:hAnsi="Courier New" w:cs="Courier New"/>
+        </w:rPr>
+        <w:t xml:space="preserve"> var</w:t>
+      </w:r>
+      <w:r>
+        <w:rPr>
+          <w:rFonts w:ascii="Courier New" w:hAnsi="Courier New" w:cs="Courier New"/>
+          <w:vertAlign w:val="subscript"/>
+        </w:rPr>
+        <w:t>d</w:t>
+      </w:r>
+      <w:r>
+        <w:rPr>
+          <w:rFonts w:ascii="Courier New" w:hAnsi="Courier New" w:cs="Courier New"/>
+        </w:rPr>
+        <w:t xml:space="preserve"> var</w:t>
+      </w:r>
+      <w:r>
+        <w:rPr>
+          <w:rFonts w:ascii="Courier New" w:hAnsi="Courier New" w:cs="Courier New"/>
+          <w:vertAlign w:val="subscript"/>
+        </w:rPr>
+        <w:t>0</w:t>
+      </w:r>
+      <w:r>
+        <w:rPr>
+          <w:rFonts w:ascii="Courier New" w:hAnsi="Courier New" w:cs="Courier New"/>
+        </w:rPr>
+        <w:t xml:space="preserve"> var</w:t>
+      </w:r>
+      <w:r>
+        <w:rPr>
+          <w:rFonts w:ascii="Courier New" w:hAnsi="Courier New" w:cs="Courier New"/>
+          <w:vertAlign w:val="subscript"/>
+        </w:rPr>
+        <w:t>1</w:t>
+      </w:r>
+    </w:p>
+    <w:p>
+      <w:pPr>
+        <w:spacing w:after="0"/>
+        <w:rPr>
+          <w:rFonts w:cstheme="minorHAnsi"/>
+        </w:rPr>
+      </w:pPr>
+      <w:r>
+        <w:rPr>
+          <w:rFonts w:cstheme="minorHAnsi"/>
+        </w:rPr>
+        <w:t xml:space="preserve">Multiply </w:t>
+      </w:r>
+      <w:r>
+        <w:rPr>
+          <w:rFonts w:ascii="Courier New" w:hAnsi="Courier New" w:cs="Courier New"/>
+        </w:rPr>
+        <w:t>var</w:t>
+      </w:r>
+      <w:r>
+        <w:rPr>
+          <w:rFonts w:ascii="Courier New" w:hAnsi="Courier New" w:cs="Courier New"/>
+          <w:vertAlign w:val="subscript"/>
+        </w:rPr>
+        <w:t>0</w:t>
+      </w:r>
+      <w:r>
+        <w:rPr>
+          <w:rFonts w:cstheme="minorHAnsi"/>
+        </w:rPr>
+        <w:t xml:space="preserve"> </w:t>
+      </w:r>
+      <w:r>
+        <w:rPr>
+          <w:rFonts w:cstheme="minorHAnsi"/>
+        </w:rPr>
+        <w:t xml:space="preserve">by </w:t>
+      </w:r>
+      <w:r>
+        <w:rPr>
+          <w:rFonts w:ascii="Courier New" w:hAnsi="Courier New" w:cs="Courier New"/>
+        </w:rPr>
+        <w:t>var</w:t>
+      </w:r>
+      <w:r>
+        <w:rPr>
+          <w:rFonts w:ascii="Courier New" w:hAnsi="Courier New" w:cs="Courier New"/>
+          <w:vertAlign w:val="subscript"/>
+        </w:rPr>
+        <w:t xml:space="preserve">1 </w:t>
+      </w:r>
+      <w:r>
+        <w:rPr>
+          <w:rFonts w:cstheme="minorHAnsi"/>
+        </w:rPr>
+        <w:t xml:space="preserve">and add the product to </w:t>
+      </w:r>
+      <w:r>
+        <w:rPr>
+          <w:rFonts w:ascii="Courier New" w:hAnsi="Courier New" w:cs="Courier New"/>
+        </w:rPr>
+        <w:t>var</w:t>
+      </w:r>
+      <w:r>
+        <w:rPr>
+          <w:rFonts w:ascii="Courier New" w:hAnsi="Courier New" w:cs="Courier New"/>
+          <w:vertAlign w:val="subscript"/>
+        </w:rPr>
+        <w:t>d</w:t>
+      </w:r>
+      <w:r>
+        <w:rPr>
+          <w:rFonts w:cstheme="minorHAnsi"/>
+        </w:rPr>
+        <w:t>, aborting if it overflows</w:t>
+      </w:r>
+    </w:p>
+    <w:p>
+      <w:pPr>
+        <w:spacing w:after="0"/>
+        <w:rPr>
+          <w:rFonts w:cstheme="minorHAnsi"/>
+        </w:rPr>
+      </w:pPr>
+      <w:r>
+        <w:rPr>
+          <w:rFonts w:ascii="Courier New" w:hAnsi="Courier New" w:cs="Courier New"/>
+        </w:rPr>
+        <w:t>var</w:t>
+      </w:r>
+      <w:r>
+        <w:rPr>
+          <w:rFonts w:ascii="Courier New" w:hAnsi="Courier New" w:cs="Courier New"/>
+          <w:vertAlign w:val="subscript"/>
+        </w:rPr>
+        <w:t>1</w:t>
+      </w:r>
+      <w:r>
+        <w:rPr>
+          <w:rFonts w:cstheme="minorHAnsi"/>
+        </w:rPr>
+        <w:t xml:space="preserve"> </w:t>
+      </w:r>
+      <w:r>
+        <w:rPr>
+          <w:rFonts w:cstheme="minorHAnsi"/>
+        </w:rPr>
+        <w:t xml:space="preserve">and </w:t>
+      </w:r>
+      <w:r>
+        <w:rPr>
+          <w:rFonts w:ascii="Courier New" w:hAnsi="Courier New" w:cs="Courier New"/>
+        </w:rPr>
+        <w:t>var</w:t>
+      </w:r>
+      <w:r>
+        <w:rPr>
+          <w:rFonts w:ascii="Courier New" w:hAnsi="Courier New" w:cs="Courier New"/>
+          <w:vertAlign w:val="subscript"/>
+        </w:rPr>
+        <w:t xml:space="preserve">d </w:t>
+      </w:r>
+      <w:r>
+        <w:rPr>
+          <w:rFonts w:cstheme="minorHAnsi"/>
+        </w:rPr>
+        <w:t>are</w:t>
+      </w:r>
+      <w:r>
+        <w:rPr>
+          <w:rFonts w:cstheme="minorHAnsi"/>
+        </w:rPr>
+        <w:t xml:space="preserve"> </w:t>
+      </w:r>
+      <w:r>
+        <w:rPr>
+          <w:rFonts w:cstheme="minorHAnsi"/>
+        </w:rPr>
+        <w:t>changed</w:t>
+      </w:r>
+    </w:p>
+    <w:p>
+      <w:pPr>
+        <w:spacing w:after="0"/>
+        <w:rPr>
+          <w:rFonts w:cstheme="minorHAnsi"/>
+          <w:u w:val="single"/>
+        </w:rPr>
+      </w:pPr>
+      <w:r>
+        <w:rPr>
+          <w:rFonts w:cstheme="minorHAnsi"/>
+        </w:rPr>
+        <w:t>ACC will contain 1 if the operation overflowed; or 0 otherwise</w:t>
+      </w:r>
+    </w:p>
+    <w:p>
+      <w:pPr>
+        <w:spacing w:after="0"/>
+        <w:rPr>
+          <w:rFonts w:cstheme="minorHAnsi"/>
+          <w:u w:val="single"/>
+        </w:rPr>
+      </w:pPr>
+    </w:p>
+    <w:p>
+      <w:pPr>
+        <w:spacing w:after="0"/>
+        <w:rPr>
+          <w:rFonts w:cstheme="minorHAnsi"/>
+          <w:u w:val="single"/>
+        </w:rPr>
+      </w:pPr>
+      <w:r>
+        <w:rPr>
+          <w:rFonts w:cstheme="minorHAnsi"/>
+          <w:u w:val="single"/>
+        </w:rPr>
         <w:t>Divide</w:t>
       </w:r>
     </w:p>
@@ -6545,8 +6968,6 @@
         </w:rPr>
         <w:t xml:space="preserve"> Jumps and branches within a function can only go to labels within that function.</w:t>
       </w:r>
-      <w:bookmarkStart w:id="0" w:name="_GoBack"/>
-      <w:bookmarkEnd w:id="0"/>
     </w:p>
     <w:p>
       <w:pPr>

</xml_diff>

<commit_message>
Fixed bug where adds and subs could end up with values higher than 1
</commit_message>
<xml_diff>
--- a/Mathison.docx
+++ b/Mathison.docx
@@ -5589,524 +5589,24 @@
         <w:spacing w:after="0"/>
         <w:rPr>
           <w:rFonts w:cstheme="minorHAnsi"/>
-        </w:rPr>
-      </w:pPr>
-      <w:r>
-        <w:rPr>
-          <w:rFonts w:cstheme="minorHAnsi"/>
-        </w:rPr>
-        <w:t xml:space="preserve">ACC </w:t>
-      </w:r>
-      <w:r>
-        <w:rPr>
-          <w:rFonts w:cstheme="minorHAnsi"/>
-        </w:rPr>
-        <w:t xml:space="preserve">will </w:t>
-      </w:r>
-      <w:r>
-        <w:rPr>
-          <w:rFonts w:cstheme="minorHAnsi"/>
-        </w:rPr>
-        <w:t>contain the displaced bit</w:t>
-      </w:r>
-      <w:r>
-        <w:rPr>
-          <w:rFonts w:cstheme="minorHAnsi"/>
-        </w:rPr>
-        <w:t xml:space="preserve"> (0 or 1)</w:t>
-      </w:r>
-    </w:p>
-    <w:p>
-      <w:pPr>
-        <w:spacing w:after="0"/>
-        <w:rPr>
-          <w:rFonts w:cstheme="minorHAnsi"/>
-          <w:u w:val="single"/>
-        </w:rPr>
-      </w:pPr>
-    </w:p>
-    <w:p>
-      <w:pPr>
-        <w:spacing w:after="0"/>
-        <w:rPr>
-          <w:rFonts w:cstheme="minorHAnsi"/>
-          <w:u w:val="single"/>
-        </w:rPr>
-      </w:pPr>
-      <w:r>
-        <w:rPr>
-          <w:rFonts w:cstheme="minorHAnsi"/>
-          <w:u w:val="single"/>
-        </w:rPr>
-        <w:t>Comparison Operator</w:t>
-      </w:r>
-    </w:p>
-    <w:p>
-      <w:pPr>
-        <w:spacing w:after="0"/>
-        <w:rPr>
-          <w:rFonts w:ascii="Courier New" w:hAnsi="Courier New" w:cs="Courier New"/>
-          <w:vertAlign w:val="subscript"/>
-        </w:rPr>
-      </w:pPr>
-      <w:r>
-        <w:rPr>
-          <w:rFonts w:ascii="Courier New" w:hAnsi="Courier New" w:cs="Courier New"/>
-        </w:rPr>
-        <w:t>SLT var</w:t>
-      </w:r>
-      <w:r>
-        <w:rPr>
-          <w:rFonts w:ascii="Courier New" w:hAnsi="Courier New" w:cs="Courier New"/>
-          <w:vertAlign w:val="subscript"/>
-        </w:rPr>
-        <w:t>0</w:t>
-      </w:r>
-      <w:r>
-        <w:rPr>
-          <w:rFonts w:ascii="Courier New" w:hAnsi="Courier New" w:cs="Courier New"/>
-        </w:rPr>
-        <w:t xml:space="preserve"> var</w:t>
-      </w:r>
-      <w:r>
-        <w:rPr>
-          <w:rFonts w:ascii="Courier New" w:hAnsi="Courier New" w:cs="Courier New"/>
-          <w:vertAlign w:val="subscript"/>
-        </w:rPr>
-        <w:t>1</w:t>
-      </w:r>
-    </w:p>
-    <w:p>
-      <w:pPr>
-        <w:spacing w:after="0"/>
-        <w:rPr>
-          <w:rFonts w:cstheme="minorHAnsi"/>
-        </w:rPr>
-      </w:pPr>
-      <w:r>
-        <w:rPr>
-          <w:rFonts w:cstheme="minorHAnsi"/>
-        </w:rPr>
-        <w:t xml:space="preserve">Test if </w:t>
-      </w:r>
-      <w:r>
-        <w:rPr>
-          <w:rFonts w:ascii="Courier New" w:hAnsi="Courier New" w:cs="Courier New"/>
-        </w:rPr>
-        <w:t>var</w:t>
-      </w:r>
-      <w:r>
-        <w:rPr>
-          <w:rFonts w:ascii="Courier New" w:hAnsi="Courier New" w:cs="Courier New"/>
-          <w:vertAlign w:val="subscript"/>
-        </w:rPr>
-        <w:t>0</w:t>
-      </w:r>
-      <w:r>
-        <w:rPr>
-          <w:rFonts w:ascii="Courier New" w:hAnsi="Courier New" w:cs="Courier New"/>
-        </w:rPr>
-        <w:t xml:space="preserve"> </w:t>
-      </w:r>
-      <w:r>
-        <w:rPr>
-          <w:rFonts w:cstheme="minorHAnsi"/>
-        </w:rPr>
-        <w:t>is less than</w:t>
-      </w:r>
-      <w:r>
-        <w:rPr>
-          <w:rFonts w:ascii="Courier New" w:hAnsi="Courier New" w:cs="Courier New"/>
-        </w:rPr>
-        <w:t xml:space="preserve"> var</w:t>
-      </w:r>
-      <w:r>
-        <w:rPr>
-          <w:rFonts w:ascii="Courier New" w:hAnsi="Courier New" w:cs="Courier New"/>
-          <w:vertAlign w:val="subscript"/>
-        </w:rPr>
-        <w:t>1</w:t>
-      </w:r>
-    </w:p>
-    <w:p>
-      <w:pPr>
-        <w:spacing w:after="0"/>
-        <w:rPr>
-          <w:rFonts w:cstheme="minorHAnsi"/>
-        </w:rPr>
-      </w:pPr>
-      <w:r>
-        <w:rPr>
-          <w:rFonts w:cstheme="minorHAnsi"/>
-        </w:rPr>
-        <w:t xml:space="preserve">ACC will contain 1 if </w:t>
-      </w:r>
-      <w:r>
-        <w:rPr>
-          <w:rFonts w:ascii="Courier New" w:hAnsi="Courier New" w:cs="Courier New"/>
-        </w:rPr>
-        <w:t>var</w:t>
-      </w:r>
-      <w:r>
-        <w:rPr>
-          <w:rFonts w:ascii="Courier New" w:hAnsi="Courier New" w:cs="Courier New"/>
-          <w:vertAlign w:val="subscript"/>
-        </w:rPr>
-        <w:t>0</w:t>
-      </w:r>
-      <w:r>
-        <w:rPr>
-          <w:rFonts w:cstheme="minorHAnsi"/>
-        </w:rPr>
-        <w:t xml:space="preserve"> </w:t>
-      </w:r>
-      <w:r>
-        <w:rPr>
-          <w:rFonts w:cstheme="minorHAnsi"/>
-        </w:rPr>
-        <w:t>is less than</w:t>
-      </w:r>
-      <w:r>
-        <w:rPr>
-          <w:rFonts w:cstheme="minorHAnsi"/>
-        </w:rPr>
-        <w:t xml:space="preserve"> </w:t>
-      </w:r>
-      <w:r>
-        <w:rPr>
-          <w:rFonts w:ascii="Courier New" w:hAnsi="Courier New" w:cs="Courier New"/>
-        </w:rPr>
-        <w:t>var</w:t>
-      </w:r>
-      <w:r>
-        <w:rPr>
-          <w:rFonts w:ascii="Courier New" w:hAnsi="Courier New" w:cs="Courier New"/>
-          <w:vertAlign w:val="subscript"/>
-        </w:rPr>
-        <w:t>1</w:t>
-      </w:r>
-      <w:r>
-        <w:rPr>
-          <w:rFonts w:cstheme="minorHAnsi"/>
-        </w:rPr>
-        <w:t xml:space="preserve">, 0 if they’re equal, or 3 if </w:t>
-      </w:r>
-      <w:r>
-        <w:rPr>
-          <w:rFonts w:ascii="Courier New" w:hAnsi="Courier New" w:cs="Courier New"/>
-        </w:rPr>
-        <w:t>var</w:t>
-      </w:r>
-      <w:r>
-        <w:rPr>
-          <w:rFonts w:ascii="Courier New" w:hAnsi="Courier New" w:cs="Courier New"/>
-          <w:vertAlign w:val="subscript"/>
-        </w:rPr>
-        <w:t>0</w:t>
-      </w:r>
-      <w:r>
-        <w:rPr>
-          <w:rFonts w:cstheme="minorHAnsi"/>
-        </w:rPr>
-        <w:t xml:space="preserve"> </w:t>
-      </w:r>
-      <w:r>
-        <w:rPr>
-          <w:rFonts w:cstheme="minorHAnsi"/>
-        </w:rPr>
-        <w:t>is greater than</w:t>
-      </w:r>
-      <w:r>
-        <w:rPr>
-          <w:rFonts w:cstheme="minorHAnsi"/>
-        </w:rPr>
-        <w:t xml:space="preserve"> </w:t>
-      </w:r>
-      <w:r>
-        <w:rPr>
-          <w:rFonts w:ascii="Courier New" w:hAnsi="Courier New" w:cs="Courier New"/>
-        </w:rPr>
-        <w:t>var</w:t>
-      </w:r>
-      <w:r>
-        <w:rPr>
-          <w:rFonts w:ascii="Courier New" w:hAnsi="Courier New" w:cs="Courier New"/>
-          <w:vertAlign w:val="subscript"/>
-        </w:rPr>
-        <w:t>1</w:t>
-      </w:r>
-    </w:p>
-    <w:p>
-      <w:pPr>
-        <w:spacing w:after="0"/>
-        <w:rPr>
-          <w:rFonts w:cstheme="minorHAnsi"/>
-        </w:rPr>
-      </w:pPr>
-    </w:p>
-    <w:p>
-      <w:pPr>
-        <w:spacing w:after="0"/>
-        <w:rPr>
-          <w:rFonts w:cstheme="minorHAnsi"/>
-          <w:u w:val="single"/>
-        </w:rPr>
-      </w:pPr>
-      <w:r>
-        <w:rPr>
-          <w:rFonts w:cstheme="minorHAnsi"/>
-          <w:u w:val="single"/>
-        </w:rPr>
-        <w:t>Multiply</w:t>
-      </w:r>
-    </w:p>
-    <w:p>
-      <w:pPr>
-        <w:spacing w:after="0"/>
-        <w:rPr>
-          <w:rFonts w:ascii="Courier New" w:hAnsi="Courier New" w:cs="Courier New"/>
-        </w:rPr>
-      </w:pPr>
-      <w:r>
-        <w:rPr>
-          <w:rFonts w:ascii="Courier New" w:hAnsi="Courier New" w:cs="Courier New"/>
-        </w:rPr>
-        <w:t>MULT var</w:t>
-      </w:r>
-      <w:r>
-        <w:rPr>
-          <w:rFonts w:ascii="Courier New" w:hAnsi="Courier New" w:cs="Courier New"/>
-          <w:vertAlign w:val="subscript"/>
-        </w:rPr>
-        <w:t>d</w:t>
-      </w:r>
-      <w:r>
-        <w:rPr>
-          <w:rFonts w:ascii="Courier New" w:hAnsi="Courier New" w:cs="Courier New"/>
-        </w:rPr>
-        <w:t xml:space="preserve"> var</w:t>
-      </w:r>
-      <w:r>
-        <w:rPr>
-          <w:rFonts w:ascii="Courier New" w:hAnsi="Courier New" w:cs="Courier New"/>
-          <w:vertAlign w:val="subscript"/>
-        </w:rPr>
-        <w:t>0</w:t>
-      </w:r>
-      <w:r>
-        <w:rPr>
-          <w:rFonts w:ascii="Courier New" w:hAnsi="Courier New" w:cs="Courier New"/>
-        </w:rPr>
-        <w:t xml:space="preserve"> var</w:t>
-      </w:r>
-      <w:r>
-        <w:rPr>
-          <w:rFonts w:ascii="Courier New" w:hAnsi="Courier New" w:cs="Courier New"/>
-          <w:vertAlign w:val="subscript"/>
-        </w:rPr>
-        <w:t>1</w:t>
-      </w:r>
-    </w:p>
-    <w:p>
-      <w:pPr>
-        <w:spacing w:after="0"/>
-        <w:rPr>
-          <w:rFonts w:cstheme="minorHAnsi"/>
-        </w:rPr>
-      </w:pPr>
-      <w:r>
-        <w:rPr>
-          <w:rFonts w:cstheme="minorHAnsi"/>
-        </w:rPr>
-        <w:t xml:space="preserve">Multiply </w:t>
-      </w:r>
-      <w:r>
-        <w:rPr>
-          <w:rFonts w:ascii="Courier New" w:hAnsi="Courier New" w:cs="Courier New"/>
-        </w:rPr>
-        <w:t>var</w:t>
-      </w:r>
-      <w:r>
-        <w:rPr>
-          <w:rFonts w:ascii="Courier New" w:hAnsi="Courier New" w:cs="Courier New"/>
-          <w:vertAlign w:val="subscript"/>
-        </w:rPr>
-        <w:t>0</w:t>
-      </w:r>
-      <w:r>
-        <w:rPr>
-          <w:rFonts w:cstheme="minorHAnsi"/>
-        </w:rPr>
-        <w:t xml:space="preserve"> </w:t>
-      </w:r>
-      <w:r>
-        <w:rPr>
-          <w:rFonts w:cstheme="minorHAnsi"/>
-        </w:rPr>
-        <w:t xml:space="preserve">by </w:t>
-      </w:r>
-      <w:r>
-        <w:rPr>
-          <w:rFonts w:ascii="Courier New" w:hAnsi="Courier New" w:cs="Courier New"/>
-        </w:rPr>
-        <w:t>var</w:t>
-      </w:r>
-      <w:r>
-        <w:rPr>
-          <w:rFonts w:ascii="Courier New" w:hAnsi="Courier New" w:cs="Courier New"/>
-          <w:vertAlign w:val="subscript"/>
-        </w:rPr>
-        <w:t xml:space="preserve">1 </w:t>
-      </w:r>
-      <w:r>
-        <w:rPr>
-          <w:rFonts w:cstheme="minorHAnsi"/>
-        </w:rPr>
-        <w:t xml:space="preserve">and </w:t>
-      </w:r>
-      <w:r>
-        <w:rPr>
-          <w:rFonts w:cstheme="minorHAnsi"/>
-        </w:rPr>
-        <w:t>add</w:t>
-      </w:r>
-      <w:r>
-        <w:rPr>
-          <w:rFonts w:cstheme="minorHAnsi"/>
-        </w:rPr>
-        <w:t xml:space="preserve"> the product </w:t>
-      </w:r>
-      <w:r>
-        <w:rPr>
-          <w:rFonts w:cstheme="minorHAnsi"/>
-        </w:rPr>
-        <w:t>to</w:t>
-      </w:r>
-      <w:r>
-        <w:rPr>
-          <w:rFonts w:cstheme="minorHAnsi"/>
-        </w:rPr>
-        <w:t xml:space="preserve"> </w:t>
-      </w:r>
-      <w:r>
-        <w:rPr>
-          <w:rFonts w:ascii="Courier New" w:hAnsi="Courier New" w:cs="Courier New"/>
-        </w:rPr>
-        <w:t>var</w:t>
-      </w:r>
-      <w:r>
-        <w:rPr>
-          <w:rFonts w:ascii="Courier New" w:hAnsi="Courier New" w:cs="Courier New"/>
-          <w:vertAlign w:val="subscript"/>
-        </w:rPr>
-        <w:t>d</w:t>
-      </w:r>
-      <w:r>
-        <w:rPr>
-          <w:rFonts w:cstheme="minorHAnsi"/>
-        </w:rPr>
-        <w:t xml:space="preserve"> </w:t>
-      </w:r>
-    </w:p>
-    <w:p>
-      <w:pPr>
-        <w:spacing w:after="0"/>
-        <w:rPr>
-          <w:rFonts w:cstheme="minorHAnsi"/>
-          <w:u w:val="single"/>
-        </w:rPr>
-      </w:pPr>
-      <w:r>
-        <w:rPr>
-          <w:rFonts w:ascii="Courier New" w:hAnsi="Courier New" w:cs="Courier New"/>
-        </w:rPr>
-        <w:t>var</w:t>
-      </w:r>
-      <w:r>
-        <w:rPr>
-          <w:rFonts w:ascii="Courier New" w:hAnsi="Courier New" w:cs="Courier New"/>
-          <w:vertAlign w:val="subscript"/>
-        </w:rPr>
-        <w:t>1</w:t>
-      </w:r>
-      <w:r>
-        <w:rPr>
-          <w:rFonts w:ascii="Courier New" w:hAnsi="Courier New" w:cs="Courier New"/>
-        </w:rPr>
-        <w:t xml:space="preserve"> </w:t>
-      </w:r>
-      <w:r>
-        <w:rPr>
-          <w:rFonts w:cstheme="minorHAnsi"/>
-        </w:rPr>
-        <w:t>is set to zero</w:t>
-      </w:r>
-    </w:p>
-    <w:p>
-      <w:pPr>
-        <w:spacing w:after="0"/>
-        <w:rPr>
-          <w:rFonts w:cstheme="minorHAnsi"/>
-          <w:u w:val="single"/>
-        </w:rPr>
-      </w:pPr>
-    </w:p>
-    <w:p>
-      <w:pPr>
-        <w:spacing w:after="0"/>
-        <w:rPr>
-          <w:rFonts w:cstheme="minorHAnsi"/>
-          <w:u w:val="single"/>
-        </w:rPr>
-      </w:pPr>
-    </w:p>
-    <w:p>
-      <w:pPr>
-        <w:spacing w:after="0"/>
-        <w:rPr>
-          <w:rFonts w:cstheme="minorHAnsi"/>
-          <w:u w:val="single"/>
-        </w:rPr>
-      </w:pPr>
-    </w:p>
-    <w:p>
-      <w:pPr>
-        <w:spacing w:after="0"/>
-        <w:rPr>
-          <w:rFonts w:cstheme="minorHAnsi"/>
-          <w:u w:val="single"/>
-        </w:rPr>
-      </w:pPr>
-    </w:p>
-    <w:p>
-      <w:pPr>
-        <w:spacing w:after="0"/>
-        <w:rPr>
-          <w:rFonts w:cstheme="minorHAnsi"/>
-          <w:u w:val="single"/>
-        </w:rPr>
-      </w:pPr>
-      <w:r>
-        <w:rPr>
-          <w:rFonts w:cstheme="minorHAnsi"/>
-          <w:u w:val="single"/>
-        </w:rPr>
-        <w:lastRenderedPageBreak/>
-        <w:t>Multiply</w:t>
-      </w:r>
-      <w:r>
-        <w:rPr>
-          <w:rFonts w:cstheme="minorHAnsi"/>
-          <w:u w:val="single"/>
-        </w:rPr>
-        <w:t xml:space="preserve"> with Overflow</w:t>
-      </w:r>
-      <w:r>
-        <w:rPr>
-          <w:rFonts w:cstheme="minorHAnsi"/>
-          <w:u w:val="single"/>
-        </w:rPr>
-        <w:t xml:space="preserve"> Detection</w:t>
+          <w:u w:val="single"/>
+        </w:rPr>
+      </w:pPr>
+    </w:p>
+    <w:p>
+      <w:pPr>
+        <w:spacing w:after="0"/>
+        <w:rPr>
+          <w:rFonts w:cstheme="minorHAnsi"/>
+          <w:u w:val="single"/>
+        </w:rPr>
+      </w:pPr>
+      <w:r>
+        <w:rPr>
+          <w:rFonts w:cstheme="minorHAnsi"/>
+          <w:u w:val="single"/>
+        </w:rPr>
+        <w:t>Store Less Than</w:t>
       </w:r>
       <w:bookmarkStart w:id="0" w:name="_GoBack"/>
       <w:bookmarkEnd w:id="0"/>
@@ -6116,6 +5616,476 @@
         <w:spacing w:after="0"/>
         <w:rPr>
           <w:rFonts w:ascii="Courier New" w:hAnsi="Courier New" w:cs="Courier New"/>
+          <w:vertAlign w:val="subscript"/>
+        </w:rPr>
+      </w:pPr>
+      <w:r>
+        <w:rPr>
+          <w:rFonts w:ascii="Courier New" w:hAnsi="Courier New" w:cs="Courier New"/>
+        </w:rPr>
+        <w:t>SLT var</w:t>
+      </w:r>
+      <w:r>
+        <w:rPr>
+          <w:rFonts w:ascii="Courier New" w:hAnsi="Courier New" w:cs="Courier New"/>
+          <w:vertAlign w:val="subscript"/>
+        </w:rPr>
+        <w:t>0</w:t>
+      </w:r>
+      <w:r>
+        <w:rPr>
+          <w:rFonts w:ascii="Courier New" w:hAnsi="Courier New" w:cs="Courier New"/>
+        </w:rPr>
+        <w:t xml:space="preserve"> var</w:t>
+      </w:r>
+      <w:r>
+        <w:rPr>
+          <w:rFonts w:ascii="Courier New" w:hAnsi="Courier New" w:cs="Courier New"/>
+          <w:vertAlign w:val="subscript"/>
+        </w:rPr>
+        <w:t>1</w:t>
+      </w:r>
+    </w:p>
+    <w:p>
+      <w:pPr>
+        <w:spacing w:after="0"/>
+        <w:rPr>
+          <w:rFonts w:cstheme="minorHAnsi"/>
+        </w:rPr>
+      </w:pPr>
+      <w:r>
+        <w:rPr>
+          <w:rFonts w:cstheme="minorHAnsi"/>
+        </w:rPr>
+        <w:t xml:space="preserve">Test if </w:t>
+      </w:r>
+      <w:r>
+        <w:rPr>
+          <w:rFonts w:ascii="Courier New" w:hAnsi="Courier New" w:cs="Courier New"/>
+        </w:rPr>
+        <w:t>var</w:t>
+      </w:r>
+      <w:r>
+        <w:rPr>
+          <w:rFonts w:ascii="Courier New" w:hAnsi="Courier New" w:cs="Courier New"/>
+          <w:vertAlign w:val="subscript"/>
+        </w:rPr>
+        <w:t>0</w:t>
+      </w:r>
+      <w:r>
+        <w:rPr>
+          <w:rFonts w:ascii="Courier New" w:hAnsi="Courier New" w:cs="Courier New"/>
+        </w:rPr>
+        <w:t xml:space="preserve"> </w:t>
+      </w:r>
+      <w:r>
+        <w:rPr>
+          <w:rFonts w:cstheme="minorHAnsi"/>
+        </w:rPr>
+        <w:t>is less than</w:t>
+      </w:r>
+      <w:r>
+        <w:rPr>
+          <w:rFonts w:ascii="Courier New" w:hAnsi="Courier New" w:cs="Courier New"/>
+        </w:rPr>
+        <w:t xml:space="preserve"> var</w:t>
+      </w:r>
+      <w:r>
+        <w:rPr>
+          <w:rFonts w:ascii="Courier New" w:hAnsi="Courier New" w:cs="Courier New"/>
+          <w:vertAlign w:val="subscript"/>
+        </w:rPr>
+        <w:t>1</w:t>
+      </w:r>
+    </w:p>
+    <w:p>
+      <w:pPr>
+        <w:spacing w:after="0"/>
+        <w:rPr>
+          <w:rFonts w:cstheme="minorHAnsi"/>
+        </w:rPr>
+      </w:pPr>
+      <w:r>
+        <w:rPr>
+          <w:rFonts w:cstheme="minorHAnsi"/>
+        </w:rPr>
+        <w:t xml:space="preserve">ACC will contain 1 if </w:t>
+      </w:r>
+      <w:r>
+        <w:rPr>
+          <w:rFonts w:ascii="Courier New" w:hAnsi="Courier New" w:cs="Courier New"/>
+        </w:rPr>
+        <w:t>var</w:t>
+      </w:r>
+      <w:r>
+        <w:rPr>
+          <w:rFonts w:ascii="Courier New" w:hAnsi="Courier New" w:cs="Courier New"/>
+          <w:vertAlign w:val="subscript"/>
+        </w:rPr>
+        <w:t>0</w:t>
+      </w:r>
+      <w:r>
+        <w:rPr>
+          <w:rFonts w:cstheme="minorHAnsi"/>
+        </w:rPr>
+        <w:t xml:space="preserve"> </w:t>
+      </w:r>
+      <w:r>
+        <w:rPr>
+          <w:rFonts w:cstheme="minorHAnsi"/>
+        </w:rPr>
+        <w:t>is less than</w:t>
+      </w:r>
+      <w:r>
+        <w:rPr>
+          <w:rFonts w:cstheme="minorHAnsi"/>
+        </w:rPr>
+        <w:t xml:space="preserve"> </w:t>
+      </w:r>
+      <w:r>
+        <w:rPr>
+          <w:rFonts w:ascii="Courier New" w:hAnsi="Courier New" w:cs="Courier New"/>
+        </w:rPr>
+        <w:t>var</w:t>
+      </w:r>
+      <w:r>
+        <w:rPr>
+          <w:rFonts w:ascii="Courier New" w:hAnsi="Courier New" w:cs="Courier New"/>
+          <w:vertAlign w:val="subscript"/>
+        </w:rPr>
+        <w:t>1</w:t>
+      </w:r>
+      <w:r>
+        <w:rPr>
+          <w:rFonts w:cstheme="minorHAnsi"/>
+        </w:rPr>
+        <w:t xml:space="preserve">, 0 if they’re equal, or 3 if </w:t>
+      </w:r>
+      <w:r>
+        <w:rPr>
+          <w:rFonts w:ascii="Courier New" w:hAnsi="Courier New" w:cs="Courier New"/>
+        </w:rPr>
+        <w:t>var</w:t>
+      </w:r>
+      <w:r>
+        <w:rPr>
+          <w:rFonts w:ascii="Courier New" w:hAnsi="Courier New" w:cs="Courier New"/>
+          <w:vertAlign w:val="subscript"/>
+        </w:rPr>
+        <w:t>0</w:t>
+      </w:r>
+      <w:r>
+        <w:rPr>
+          <w:rFonts w:cstheme="minorHAnsi"/>
+        </w:rPr>
+        <w:t xml:space="preserve"> </w:t>
+      </w:r>
+      <w:r>
+        <w:rPr>
+          <w:rFonts w:cstheme="minorHAnsi"/>
+        </w:rPr>
+        <w:t>is greater than</w:t>
+      </w:r>
+      <w:r>
+        <w:rPr>
+          <w:rFonts w:cstheme="minorHAnsi"/>
+        </w:rPr>
+        <w:t xml:space="preserve"> </w:t>
+      </w:r>
+      <w:r>
+        <w:rPr>
+          <w:rFonts w:ascii="Courier New" w:hAnsi="Courier New" w:cs="Courier New"/>
+        </w:rPr>
+        <w:t>var</w:t>
+      </w:r>
+      <w:r>
+        <w:rPr>
+          <w:rFonts w:ascii="Courier New" w:hAnsi="Courier New" w:cs="Courier New"/>
+          <w:vertAlign w:val="subscript"/>
+        </w:rPr>
+        <w:t>1</w:t>
+      </w:r>
+    </w:p>
+    <w:p>
+      <w:pPr>
+        <w:spacing w:after="0"/>
+        <w:rPr>
+          <w:rFonts w:cstheme="minorHAnsi"/>
+        </w:rPr>
+      </w:pPr>
+    </w:p>
+    <w:p>
+      <w:pPr>
+        <w:spacing w:after="0"/>
+        <w:rPr>
+          <w:rFonts w:cstheme="minorHAnsi"/>
+          <w:u w:val="single"/>
+        </w:rPr>
+      </w:pPr>
+      <w:r>
+        <w:rPr>
+          <w:rFonts w:cstheme="minorHAnsi"/>
+          <w:u w:val="single"/>
+        </w:rPr>
+        <w:t>Multiply</w:t>
+      </w:r>
+    </w:p>
+    <w:p>
+      <w:pPr>
+        <w:spacing w:after="0"/>
+        <w:rPr>
+          <w:rFonts w:ascii="Courier New" w:hAnsi="Courier New" w:cs="Courier New"/>
+        </w:rPr>
+      </w:pPr>
+      <w:r>
+        <w:rPr>
+          <w:rFonts w:ascii="Courier New" w:hAnsi="Courier New" w:cs="Courier New"/>
+        </w:rPr>
+        <w:t>MULT var</w:t>
+      </w:r>
+      <w:r>
+        <w:rPr>
+          <w:rFonts w:ascii="Courier New" w:hAnsi="Courier New" w:cs="Courier New"/>
+          <w:vertAlign w:val="subscript"/>
+        </w:rPr>
+        <w:t>d</w:t>
+      </w:r>
+      <w:r>
+        <w:rPr>
+          <w:rFonts w:ascii="Courier New" w:hAnsi="Courier New" w:cs="Courier New"/>
+        </w:rPr>
+        <w:t xml:space="preserve"> var</w:t>
+      </w:r>
+      <w:r>
+        <w:rPr>
+          <w:rFonts w:ascii="Courier New" w:hAnsi="Courier New" w:cs="Courier New"/>
+          <w:vertAlign w:val="subscript"/>
+        </w:rPr>
+        <w:t>0</w:t>
+      </w:r>
+      <w:r>
+        <w:rPr>
+          <w:rFonts w:ascii="Courier New" w:hAnsi="Courier New" w:cs="Courier New"/>
+        </w:rPr>
+        <w:t xml:space="preserve"> var</w:t>
+      </w:r>
+      <w:r>
+        <w:rPr>
+          <w:rFonts w:ascii="Courier New" w:hAnsi="Courier New" w:cs="Courier New"/>
+          <w:vertAlign w:val="subscript"/>
+        </w:rPr>
+        <w:t>1</w:t>
+      </w:r>
+    </w:p>
+    <w:p>
+      <w:pPr>
+        <w:spacing w:after="0"/>
+        <w:rPr>
+          <w:rFonts w:cstheme="minorHAnsi"/>
+        </w:rPr>
+      </w:pPr>
+      <w:r>
+        <w:rPr>
+          <w:rFonts w:cstheme="minorHAnsi"/>
+        </w:rPr>
+        <w:t xml:space="preserve">Multiply </w:t>
+      </w:r>
+      <w:r>
+        <w:rPr>
+          <w:rFonts w:ascii="Courier New" w:hAnsi="Courier New" w:cs="Courier New"/>
+        </w:rPr>
+        <w:t>var</w:t>
+      </w:r>
+      <w:r>
+        <w:rPr>
+          <w:rFonts w:ascii="Courier New" w:hAnsi="Courier New" w:cs="Courier New"/>
+          <w:vertAlign w:val="subscript"/>
+        </w:rPr>
+        <w:t>0</w:t>
+      </w:r>
+      <w:r>
+        <w:rPr>
+          <w:rFonts w:cstheme="minorHAnsi"/>
+        </w:rPr>
+        <w:t xml:space="preserve"> </w:t>
+      </w:r>
+      <w:r>
+        <w:rPr>
+          <w:rFonts w:cstheme="minorHAnsi"/>
+        </w:rPr>
+        <w:t xml:space="preserve">by </w:t>
+      </w:r>
+      <w:r>
+        <w:rPr>
+          <w:rFonts w:ascii="Courier New" w:hAnsi="Courier New" w:cs="Courier New"/>
+        </w:rPr>
+        <w:t>var</w:t>
+      </w:r>
+      <w:r>
+        <w:rPr>
+          <w:rFonts w:ascii="Courier New" w:hAnsi="Courier New" w:cs="Courier New"/>
+          <w:vertAlign w:val="subscript"/>
+        </w:rPr>
+        <w:t xml:space="preserve">1 </w:t>
+      </w:r>
+      <w:r>
+        <w:rPr>
+          <w:rFonts w:cstheme="minorHAnsi"/>
+        </w:rPr>
+        <w:t xml:space="preserve">and </w:t>
+      </w:r>
+      <w:r>
+        <w:rPr>
+          <w:rFonts w:cstheme="minorHAnsi"/>
+        </w:rPr>
+        <w:t>add</w:t>
+      </w:r>
+      <w:r>
+        <w:rPr>
+          <w:rFonts w:cstheme="minorHAnsi"/>
+        </w:rPr>
+        <w:t xml:space="preserve"> the product </w:t>
+      </w:r>
+      <w:r>
+        <w:rPr>
+          <w:rFonts w:cstheme="minorHAnsi"/>
+        </w:rPr>
+        <w:t>to</w:t>
+      </w:r>
+      <w:r>
+        <w:rPr>
+          <w:rFonts w:cstheme="minorHAnsi"/>
+        </w:rPr>
+        <w:t xml:space="preserve"> </w:t>
+      </w:r>
+      <w:r>
+        <w:rPr>
+          <w:rFonts w:ascii="Courier New" w:hAnsi="Courier New" w:cs="Courier New"/>
+        </w:rPr>
+        <w:t>var</w:t>
+      </w:r>
+      <w:r>
+        <w:rPr>
+          <w:rFonts w:ascii="Courier New" w:hAnsi="Courier New" w:cs="Courier New"/>
+          <w:vertAlign w:val="subscript"/>
+        </w:rPr>
+        <w:t>d</w:t>
+      </w:r>
+      <w:r>
+        <w:rPr>
+          <w:rFonts w:cstheme="minorHAnsi"/>
+        </w:rPr>
+        <w:t xml:space="preserve"> </w:t>
+      </w:r>
+    </w:p>
+    <w:p>
+      <w:pPr>
+        <w:spacing w:after="0"/>
+        <w:rPr>
+          <w:rFonts w:cstheme="minorHAnsi"/>
+          <w:u w:val="single"/>
+        </w:rPr>
+      </w:pPr>
+      <w:r>
+        <w:rPr>
+          <w:rFonts w:ascii="Courier New" w:hAnsi="Courier New" w:cs="Courier New"/>
+        </w:rPr>
+        <w:t>var</w:t>
+      </w:r>
+      <w:r>
+        <w:rPr>
+          <w:rFonts w:ascii="Courier New" w:hAnsi="Courier New" w:cs="Courier New"/>
+          <w:vertAlign w:val="subscript"/>
+        </w:rPr>
+        <w:t>1</w:t>
+      </w:r>
+      <w:r>
+        <w:rPr>
+          <w:rFonts w:ascii="Courier New" w:hAnsi="Courier New" w:cs="Courier New"/>
+        </w:rPr>
+        <w:t xml:space="preserve"> </w:t>
+      </w:r>
+      <w:r>
+        <w:rPr>
+          <w:rFonts w:cstheme="minorHAnsi"/>
+        </w:rPr>
+        <w:t>is set to zero</w:t>
+      </w:r>
+    </w:p>
+    <w:p>
+      <w:pPr>
+        <w:spacing w:after="0"/>
+        <w:rPr>
+          <w:rFonts w:cstheme="minorHAnsi"/>
+          <w:u w:val="single"/>
+        </w:rPr>
+      </w:pPr>
+    </w:p>
+    <w:p>
+      <w:pPr>
+        <w:spacing w:after="0"/>
+        <w:rPr>
+          <w:rFonts w:cstheme="minorHAnsi"/>
+          <w:u w:val="single"/>
+        </w:rPr>
+      </w:pPr>
+    </w:p>
+    <w:p>
+      <w:pPr>
+        <w:spacing w:after="0"/>
+        <w:rPr>
+          <w:rFonts w:cstheme="minorHAnsi"/>
+          <w:u w:val="single"/>
+        </w:rPr>
+      </w:pPr>
+    </w:p>
+    <w:p>
+      <w:pPr>
+        <w:spacing w:after="0"/>
+        <w:rPr>
+          <w:rFonts w:cstheme="minorHAnsi"/>
+          <w:u w:val="single"/>
+        </w:rPr>
+      </w:pPr>
+    </w:p>
+    <w:p>
+      <w:pPr>
+        <w:spacing w:after="0"/>
+        <w:rPr>
+          <w:rFonts w:cstheme="minorHAnsi"/>
+          <w:u w:val="single"/>
+        </w:rPr>
+      </w:pPr>
+    </w:p>
+    <w:p>
+      <w:pPr>
+        <w:spacing w:after="0"/>
+        <w:rPr>
+          <w:rFonts w:cstheme="minorHAnsi"/>
+          <w:u w:val="single"/>
+        </w:rPr>
+      </w:pPr>
+      <w:r>
+        <w:rPr>
+          <w:rFonts w:cstheme="minorHAnsi"/>
+          <w:u w:val="single"/>
+        </w:rPr>
+        <w:lastRenderedPageBreak/>
+        <w:t>Multiply with Overflow</w:t>
+      </w:r>
+      <w:r>
+        <w:rPr>
+          <w:rFonts w:cstheme="minorHAnsi"/>
+          <w:u w:val="single"/>
+        </w:rPr>
+        <w:t xml:space="preserve"> Detection</w:t>
+      </w:r>
+    </w:p>
+    <w:p>
+      <w:pPr>
+        <w:spacing w:after="0"/>
+        <w:rPr>
+          <w:rFonts w:ascii="Courier New" w:hAnsi="Courier New" w:cs="Courier New"/>
         </w:rPr>
       </w:pPr>
       <w:r>
@@ -6271,13 +6241,7 @@
         <w:rPr>
           <w:rFonts w:cstheme="minorHAnsi"/>
         </w:rPr>
-        <w:t xml:space="preserve"> </w:t>
-      </w:r>
-      <w:r>
-        <w:rPr>
-          <w:rFonts w:cstheme="minorHAnsi"/>
-        </w:rPr>
-        <w:t xml:space="preserve">and </w:t>
+        <w:t xml:space="preserve"> and </w:t>
       </w:r>
       <w:r>
         <w:rPr>
@@ -6296,19 +6260,7 @@
         <w:rPr>
           <w:rFonts w:cstheme="minorHAnsi"/>
         </w:rPr>
-        <w:t>are</w:t>
-      </w:r>
-      <w:r>
-        <w:rPr>
-          <w:rFonts w:cstheme="minorHAnsi"/>
-        </w:rPr>
-        <w:t xml:space="preserve"> </w:t>
-      </w:r>
-      <w:r>
-        <w:rPr>
-          <w:rFonts w:cstheme="minorHAnsi"/>
-        </w:rPr>
-        <w:t>changed</w:t>
+        <w:t>are changed</w:t>
       </w:r>
     </w:p>
     <w:p>
@@ -6770,19 +6722,7 @@
         <w:rPr>
           <w:rFonts w:cstheme="minorHAnsi"/>
         </w:rPr>
-        <w:t>All</w:t>
-      </w:r>
-      <w:r>
-        <w:rPr>
-          <w:rFonts w:cstheme="minorHAnsi"/>
-        </w:rPr>
-        <w:t xml:space="preserve"> commands must be inside a function. A function starts with a function header </w:t>
-      </w:r>
-      <w:r>
-        <w:rPr>
-          <w:rFonts w:cstheme="minorHAnsi"/>
-        </w:rPr>
-        <w:t>“</w:t>
+        <w:t>All commands must be inside a function. A function starts with a function header “</w:t>
       </w:r>
       <w:r>
         <w:rPr>
@@ -6868,13 +6808,7 @@
         <w:rPr>
           <w:rFonts w:ascii="Courier New" w:hAnsi="Courier New" w:cs="Courier New"/>
         </w:rPr>
-        <w:t>END</w:t>
-      </w:r>
-      <w:r>
-        <w:rPr>
-          <w:rFonts w:ascii="Courier New" w:hAnsi="Courier New" w:cs="Courier New"/>
-        </w:rPr>
-        <w:t xml:space="preserve"> </w:t>
+        <w:t xml:space="preserve">END </w:t>
       </w:r>
       <w:r>
         <w:rPr>
@@ -6886,13 +6820,7 @@
         <w:rPr>
           <w:rFonts w:ascii="Courier New" w:hAnsi="Courier New" w:cs="Courier New"/>
         </w:rPr>
-        <w:t xml:space="preserve">name </w:t>
-      </w:r>
-      <w:r>
-        <w:rPr>
-          <w:rFonts w:ascii="Courier New" w:hAnsi="Courier New" w:cs="Courier New"/>
-        </w:rPr>
-        <w:t>arg</w:t>
+        <w:t>name arg</w:t>
       </w:r>
       <w:r>
         <w:rPr>
@@ -6905,13 +6833,7 @@
         <w:rPr>
           <w:rFonts w:ascii="Courier New" w:hAnsi="Courier New" w:cs="Courier New"/>
         </w:rPr>
-        <w:t xml:space="preserve"> </w:t>
-      </w:r>
-      <w:r>
-        <w:rPr>
-          <w:rFonts w:ascii="Courier New" w:hAnsi="Courier New" w:cs="Courier New"/>
-        </w:rPr>
-        <w:t>arg</w:t>
+        <w:t xml:space="preserve"> arg</w:t>
       </w:r>
       <w:r>
         <w:rPr>

</xml_diff>

<commit_message>
Specified imm sizes in the documentation
</commit_message>
<xml_diff>
--- a/Mathison.docx
+++ b/Mathison.docx
@@ -214,7 +214,31 @@
         <w:rPr>
           <w:rFonts w:ascii="Courier New" w:hAnsi="Courier New" w:cs="Courier New"/>
         </w:rPr>
-        <w:t>LOADI imm (</w:t>
+        <w:t xml:space="preserve">LOADI </w:t>
+      </w:r>
+      <w:r>
+        <w:rPr>
+          <w:rFonts w:ascii="Courier New" w:hAnsi="Courier New" w:cs="Courier New"/>
+        </w:rPr>
+        <w:t>(</w:t>
+      </w:r>
+      <w:r>
+        <w:rPr>
+          <w:rFonts w:ascii="Courier New" w:hAnsi="Courier New" w:cs="Courier New"/>
+        </w:rPr>
+        <w:t>imm</w:t>
+      </w:r>
+      <w:r>
+        <w:rPr>
+          <w:rFonts w:ascii="Courier New" w:hAnsi="Courier New" w:cs="Courier New"/>
+        </w:rPr>
+        <w:t>2</w:t>
+      </w:r>
+      <w:r>
+        <w:rPr>
+          <w:rFonts w:ascii="Courier New" w:hAnsi="Courier New" w:cs="Courier New"/>
+        </w:rPr>
+        <w:t xml:space="preserve"> </w:t>
       </w:r>
       <w:r>
         <w:rPr>
@@ -226,7 +250,7 @@
         <w:rPr>
           <w:rFonts w:ascii="Courier New" w:hAnsi="Courier New" w:cs="Courier New"/>
         </w:rPr>
-        <w:t>|</w:t>
+        <w:t xml:space="preserve"> | imm1 </w:t>
       </w:r>
       <w:r>
         <w:rPr>
@@ -303,6 +327,12 @@
         </w:rPr>
         <w:t xml:space="preserve"> imm</w:t>
       </w:r>
+      <w:r>
+        <w:rPr>
+          <w:rFonts w:ascii="Courier New" w:hAnsi="Courier New" w:cs="Courier New"/>
+        </w:rPr>
+        <w:t>1</w:t>
+      </w:r>
     </w:p>
     <w:p>
       <w:pPr>
@@ -342,6 +372,12 @@
         </w:rPr>
         <w:t xml:space="preserve"> imm</w:t>
       </w:r>
+      <w:r>
+        <w:rPr>
+          <w:rFonts w:ascii="Courier New" w:hAnsi="Courier New" w:cs="Courier New"/>
+        </w:rPr>
+        <w:t>1</w:t>
+      </w:r>
     </w:p>
     <w:p>
       <w:pPr>
@@ -381,6 +417,12 @@
         </w:rPr>
         <w:t xml:space="preserve"> imm</w:t>
       </w:r>
+      <w:r>
+        <w:rPr>
+          <w:rFonts w:ascii="Courier New" w:hAnsi="Courier New" w:cs="Courier New"/>
+        </w:rPr>
+        <w:t>2</w:t>
+      </w:r>
     </w:p>
     <w:p>
       <w:pPr>
@@ -420,6 +462,12 @@
         </w:rPr>
         <w:t xml:space="preserve"> imm</w:t>
       </w:r>
+      <w:r>
+        <w:rPr>
+          <w:rFonts w:ascii="Courier New" w:hAnsi="Courier New" w:cs="Courier New"/>
+        </w:rPr>
+        <w:t>2</w:t>
+      </w:r>
     </w:p>
     <w:p>
       <w:pPr>
@@ -507,6 +555,12 @@
         </w:rPr>
         <w:t xml:space="preserve"> imm</w:t>
       </w:r>
+      <w:r>
+        <w:rPr>
+          <w:rFonts w:ascii="Courier New" w:hAnsi="Courier New" w:cs="Courier New"/>
+        </w:rPr>
+        <w:t>1</w:t>
+      </w:r>
     </w:p>
     <w:p>
       <w:pPr>
@@ -534,6 +588,12 @@
         </w:rPr>
         <w:t xml:space="preserve"> imm</w:t>
       </w:r>
+      <w:r>
+        <w:rPr>
+          <w:rFonts w:ascii="Courier New" w:hAnsi="Courier New" w:cs="Courier New"/>
+        </w:rPr>
+        <w:t>2</w:t>
+      </w:r>
     </w:p>
     <w:p>
       <w:pPr>
@@ -561,6 +621,12 @@
         </w:rPr>
         <w:t xml:space="preserve"> imm</w:t>
       </w:r>
+      <w:r>
+        <w:rPr>
+          <w:rFonts w:ascii="Courier New" w:hAnsi="Courier New" w:cs="Courier New"/>
+        </w:rPr>
+        <w:t>2</w:t>
+      </w:r>
     </w:p>
     <w:p>
       <w:pPr>
@@ -1029,6 +1095,12 @@
         </w:rPr>
         <w:t xml:space="preserve"> imm</w:t>
       </w:r>
+      <w:r>
+        <w:rPr>
+          <w:rFonts w:ascii="Courier New" w:hAnsi="Courier New" w:cs="Courier New"/>
+        </w:rPr>
+        <w:t>1</w:t>
+      </w:r>
     </w:p>
     <w:p>
       <w:pPr>
@@ -1086,6 +1158,12 @@
           <w:rFonts w:ascii="Courier New" w:hAnsi="Courier New" w:cs="Courier New"/>
         </w:rPr>
         <w:t xml:space="preserve"> imm</w:t>
+      </w:r>
+      <w:r>
+        <w:rPr>
+          <w:rFonts w:ascii="Courier New" w:hAnsi="Courier New" w:cs="Courier New"/>
+        </w:rPr>
+        <w:t>1</w:t>
       </w:r>
     </w:p>
     <w:p>
@@ -3053,7 +3131,19 @@
         <w:rPr>
           <w:rFonts w:ascii="Courier New" w:hAnsi="Courier New" w:cs="Courier New"/>
         </w:rPr>
-        <w:t xml:space="preserve">LOADI imm </w:t>
+        <w:t>LOADI imm</w:t>
+      </w:r>
+      <w:r>
+        <w:rPr>
+          <w:rFonts w:ascii="Courier New" w:hAnsi="Courier New" w:cs="Courier New"/>
+        </w:rPr>
+        <w:t>2</w:t>
+      </w:r>
+      <w:r>
+        <w:rPr>
+          <w:rFonts w:ascii="Courier New" w:hAnsi="Courier New" w:cs="Courier New"/>
+        </w:rPr>
+        <w:t xml:space="preserve"> </w:t>
       </w:r>
       <w:r>
         <w:rPr>
@@ -3073,7 +3163,19 @@
         <w:rPr>
           <w:rFonts w:ascii="Courier New" w:hAnsi="Courier New" w:cs="Courier New"/>
         </w:rPr>
-        <w:t>LOADI imm TEMP</w:t>
+        <w:t>LOADI imm</w:t>
+      </w:r>
+      <w:r>
+        <w:rPr>
+          <w:rFonts w:ascii="Courier New" w:hAnsi="Courier New" w:cs="Courier New"/>
+        </w:rPr>
+        <w:t>1</w:t>
+      </w:r>
+      <w:r>
+        <w:rPr>
+          <w:rFonts w:ascii="Courier New" w:hAnsi="Courier New" w:cs="Courier New"/>
+        </w:rPr>
+        <w:t xml:space="preserve"> TEMP</w:t>
       </w:r>
     </w:p>
     <w:p>
@@ -3192,6 +3294,12 @@
         </w:rPr>
         <w:t xml:space="preserve"> imm</w:t>
       </w:r>
+      <w:r>
+        <w:rPr>
+          <w:rFonts w:ascii="Courier New" w:hAnsi="Courier New" w:cs="Courier New"/>
+        </w:rPr>
+        <w:t>1</w:t>
+      </w:r>
     </w:p>
     <w:p>
       <w:pPr>
@@ -3225,6 +3333,12 @@
         </w:rPr>
         <w:t xml:space="preserve"> imm</w:t>
       </w:r>
+      <w:r>
+        <w:rPr>
+          <w:rFonts w:ascii="Courier New" w:hAnsi="Courier New" w:cs="Courier New"/>
+        </w:rPr>
+        <w:t>1</w:t>
+      </w:r>
     </w:p>
     <w:p>
       <w:pPr>
@@ -3385,6 +3499,12 @@
         </w:rPr>
         <w:t xml:space="preserve"> imm</w:t>
       </w:r>
+      <w:r>
+        <w:rPr>
+          <w:rFonts w:ascii="Courier New" w:hAnsi="Courier New" w:cs="Courier New"/>
+        </w:rPr>
+        <w:t>2</w:t>
+      </w:r>
     </w:p>
     <w:p>
       <w:pPr>
@@ -3418,6 +3538,12 @@
         </w:rPr>
         <w:t xml:space="preserve"> imm</w:t>
       </w:r>
+      <w:r>
+        <w:rPr>
+          <w:rFonts w:ascii="Courier New" w:hAnsi="Courier New" w:cs="Courier New"/>
+        </w:rPr>
+        <w:t>2</w:t>
+      </w:r>
     </w:p>
     <w:p>
       <w:pPr>
@@ -3926,6 +4052,12 @@
         </w:rPr>
         <w:t xml:space="preserve"> imm</w:t>
       </w:r>
+      <w:r>
+        <w:rPr>
+          <w:rFonts w:ascii="Courier New" w:hAnsi="Courier New" w:cs="Courier New"/>
+        </w:rPr>
+        <w:t>1</w:t>
+      </w:r>
     </w:p>
     <w:p>
       <w:pPr>
@@ -4048,6 +4180,12 @@
         </w:rPr>
         <w:t xml:space="preserve"> imm</w:t>
       </w:r>
+      <w:r>
+        <w:rPr>
+          <w:rFonts w:ascii="Courier New" w:hAnsi="Courier New" w:cs="Courier New"/>
+        </w:rPr>
+        <w:t>2</w:t>
+      </w:r>
     </w:p>
     <w:p>
       <w:pPr>
@@ -4074,6 +4212,12 @@
           <w:rFonts w:ascii="Courier New" w:hAnsi="Courier New" w:cs="Courier New"/>
         </w:rPr>
         <w:t xml:space="preserve"> imm</w:t>
+      </w:r>
+      <w:r>
+        <w:rPr>
+          <w:rFonts w:ascii="Courier New" w:hAnsi="Courier New" w:cs="Courier New"/>
+        </w:rPr>
+        <w:t>2</w:t>
       </w:r>
     </w:p>
     <w:p>
@@ -5499,6 +5643,12 @@
         </w:rPr>
         <w:t xml:space="preserve"> imm</w:t>
       </w:r>
+      <w:r>
+        <w:rPr>
+          <w:rFonts w:ascii="Courier New" w:hAnsi="Courier New" w:cs="Courier New"/>
+        </w:rPr>
+        <w:t>1</w:t>
+      </w:r>
     </w:p>
     <w:p>
       <w:pPr>
@@ -5539,6 +5689,14 @@
         </w:rPr>
         <w:t xml:space="preserve"> imm</w:t>
       </w:r>
+      <w:r>
+        <w:rPr>
+          <w:rFonts w:ascii="Courier New" w:hAnsi="Courier New" w:cs="Courier New"/>
+        </w:rPr>
+        <w:t>1</w:t>
+      </w:r>
+      <w:bookmarkStart w:id="0" w:name="_GoBack"/>
+      <w:bookmarkEnd w:id="0"/>
     </w:p>
     <w:p>
       <w:pPr>
@@ -6530,8 +6688,6 @@
         </w:rPr>
         <w:t>o</w:t>
       </w:r>
-      <w:bookmarkStart w:id="0" w:name="_GoBack"/>
-      <w:bookmarkEnd w:id="0"/>
     </w:p>
     <w:p>
       <w:pPr>

</xml_diff>

<commit_message>
Rules used 2D dict, added 'RED' option to LOAD and STORE
</commit_message>
<xml_diff>
--- a/Mathison.docx
+++ b/Mathison.docx
@@ -5695,8 +5695,6 @@
         </w:rPr>
         <w:t>1</w:t>
       </w:r>
-      <w:bookmarkStart w:id="0" w:name="_GoBack"/>
-      <w:bookmarkEnd w:id="0"/>
     </w:p>
     <w:p>
       <w:pPr>
@@ -7283,23 +7281,30 @@
     <w:p/>
     <w:p>
       <w:r>
-        <w:t>Type differentiation</w:t>
-      </w:r>
-    </w:p>
-    <w:p>
-      <w:r>
-        <w:t>Variable bit shifting</w:t>
-      </w:r>
-    </w:p>
-    <w:p>
-      <w:r>
-        <w:t>Data structures</w:t>
-      </w:r>
-    </w:p>
-    <w:p>
-      <w:r>
-        <w:t>More immediates</w:t>
-      </w:r>
+        <w:t>Red option on load and store</w:t>
+      </w:r>
+    </w:p>
+    <w:p>
+      <w:r>
+        <w:t>Replace ZEROs and SEZ with LIs and SEQI (4 bit immediates)</w:t>
+      </w:r>
+    </w:p>
+    <w:p>
+      <w:r>
+        <w:t>Allow immediate to equal 4 on ADDIs and SUBIs</w:t>
+      </w:r>
+    </w:p>
+    <w:p>
+      <w:r>
+        <w:t>PUSH and POP higher level instructions</w:t>
+      </w:r>
+    </w:p>
+    <w:p>
+      <w:r>
+        <w:t>JAL and JR special instructions</w:t>
+      </w:r>
+      <w:bookmarkStart w:id="0" w:name="_GoBack"/>
+      <w:bookmarkEnd w:id="0"/>
     </w:p>
     <w:sectPr>
       <w:pgSz w:w="12240" w:h="15840"/>

</xml_diff>

<commit_message>
Implemented , , PUSH, UNREADSP, and PRIM-type functions, and implemented Hofstader's Q function
</commit_message>
<xml_diff>
--- a/Mathison.docx
+++ b/Mathison.docx
@@ -639,7 +639,13 @@
         <w:rPr>
           <w:rFonts w:ascii="Courier New" w:hAnsi="Courier New" w:cs="Courier New"/>
         </w:rPr>
-        <w:t>SEZ   var</w:t>
+        <w:t>LEQZ</w:t>
+      </w:r>
+      <w:r>
+        <w:rPr>
+          <w:rFonts w:ascii="Courier New" w:hAnsi="Courier New" w:cs="Courier New"/>
+        </w:rPr>
+        <w:t xml:space="preserve">  var</w:t>
       </w:r>
       <w:r>
         <w:rPr>
@@ -4312,21 +4318,30 @@
           <w:rFonts w:cstheme="minorHAnsi"/>
           <w:u w:val="single"/>
         </w:rPr>
-        <w:t>Store Equal to Zero</w:t>
-      </w:r>
-    </w:p>
-    <w:p>
-      <w:pPr>
-        <w:spacing w:after="0"/>
-        <w:rPr>
-          <w:rFonts w:ascii="Courier New" w:hAnsi="Courier New" w:cs="Courier New"/>
-        </w:rPr>
-      </w:pPr>
-      <w:r>
-        <w:rPr>
-          <w:rFonts w:ascii="Courier New" w:hAnsi="Courier New" w:cs="Courier New"/>
-        </w:rPr>
-        <w:t>SEZ</w:t>
+        <w:t>Load</w:t>
+      </w:r>
+      <w:bookmarkStart w:id="0" w:name="_GoBack"/>
+      <w:bookmarkEnd w:id="0"/>
+      <w:r>
+        <w:rPr>
+          <w:rFonts w:cstheme="minorHAnsi"/>
+          <w:u w:val="single"/>
+        </w:rPr>
+        <w:t xml:space="preserve"> Equal to Zero</w:t>
+      </w:r>
+    </w:p>
+    <w:p>
+      <w:pPr>
+        <w:spacing w:after="0"/>
+        <w:rPr>
+          <w:rFonts w:ascii="Courier New" w:hAnsi="Courier New" w:cs="Courier New"/>
+        </w:rPr>
+      </w:pPr>
+      <w:r>
+        <w:rPr>
+          <w:rFonts w:ascii="Courier New" w:hAnsi="Courier New" w:cs="Courier New"/>
+        </w:rPr>
+        <w:t>LEQZ</w:t>
       </w:r>
       <w:r>
         <w:rPr>
@@ -7286,7 +7301,13 @@
     </w:p>
     <w:p>
       <w:r>
-        <w:t>Replace ZEROs and SEZ with LIs and SEQI (4 bit immediates)</w:t>
+        <w:t xml:space="preserve">Replace ZEROs and </w:t>
+      </w:r>
+      <w:r>
+        <w:t>LEQZ</w:t>
+      </w:r>
+      <w:r>
+        <w:t xml:space="preserve"> with LIs and SEQI (4 bit immediates)</w:t>
       </w:r>
     </w:p>
     <w:p>
@@ -7296,15 +7317,35 @@
     </w:p>
     <w:p>
       <w:r>
-        <w:t>PUSH and POP higher level instructions</w:t>
+        <w:t>PUSH</w:t>
+      </w:r>
+      <w:r>
+        <w:t>,</w:t>
+      </w:r>
+      <w:r>
+        <w:t xml:space="preserve"> POP</w:t>
+      </w:r>
+      <w:r>
+        <w:t>, and TOP</w:t>
+      </w:r>
+      <w:r>
+        <w:t xml:space="preserve"> higher level instructions</w:t>
+      </w:r>
+    </w:p>
+    <w:p>
+      <w:r>
+        <w:t>Ability to use POP or TOP in some higher level instructions</w:t>
       </w:r>
     </w:p>
     <w:p>
       <w:r>
         <w:t>JAL and JR special instructions</w:t>
       </w:r>
-      <w:bookmarkStart w:id="0" w:name="_GoBack"/>
-      <w:bookmarkEnd w:id="0"/>
+    </w:p>
+    <w:p>
+      <w:r>
+        <w:t>Ability to primitivize certain sequences of instructions</w:t>
+      </w:r>
     </w:p>
     <w:sectPr>
       <w:pgSz w:w="12240" w:h="15840"/>

</xml_diff>

<commit_message>
Added Wolfram turing machine simulator program
</commit_message>
<xml_diff>
--- a/Mathison.docx
+++ b/Mathison.docx
@@ -2813,1209 +2813,1227 @@
         </w:rPr>
         <w:t>Store Next Unred Bit</w:t>
       </w:r>
+    </w:p>
+    <w:p>
+      <w:pPr>
+        <w:spacing w:after="0"/>
+        <w:rPr>
+          <w:rFonts w:ascii="Courier New" w:hAnsi="Courier New" w:cs="Courier New"/>
+        </w:rPr>
+      </w:pPr>
+      <w:r>
+        <w:rPr>
+          <w:rFonts w:ascii="Courier New" w:hAnsi="Courier New" w:cs="Courier New"/>
+        </w:rPr>
+        <w:t xml:space="preserve">STORENEXT </w:t>
+      </w:r>
+      <w:r>
+        <w:rPr>
+          <w:rFonts w:ascii="Courier New" w:hAnsi="Courier New" w:cs="Courier New"/>
+        </w:rPr>
+        <w:t xml:space="preserve">var </w:t>
+      </w:r>
+      <w:r>
+        <w:rPr>
+          <w:rFonts w:ascii="Courier New" w:hAnsi="Courier New" w:cs="Courier New"/>
+        </w:rPr>
+        <w:t>ACC</w:t>
+      </w:r>
+      <w:r>
+        <w:rPr>
+          <w:rFonts w:ascii="Courier New" w:hAnsi="Courier New" w:cs="Courier New"/>
+        </w:rPr>
+        <w:tab/>
+      </w:r>
+      <w:r>
+        <w:rPr>
+          <w:rFonts w:ascii="Courier New" w:hAnsi="Courier New" w:cs="Courier New"/>
+        </w:rPr>
+        <w:tab/>
+      </w:r>
+      <w:r>
+        <w:rPr>
+          <w:rFonts w:ascii="Courier New" w:hAnsi="Courier New" w:cs="Courier New"/>
+        </w:rPr>
+        <w:t>STORENEXT</w:t>
+      </w:r>
+      <w:r>
+        <w:rPr>
+          <w:rFonts w:ascii="Courier New" w:hAnsi="Courier New" w:cs="Courier New"/>
+        </w:rPr>
+        <w:t>RED</w:t>
+      </w:r>
+      <w:r>
+        <w:rPr>
+          <w:rFonts w:ascii="Courier New" w:hAnsi="Courier New" w:cs="Courier New"/>
+        </w:rPr>
+        <w:t xml:space="preserve"> </w:t>
+      </w:r>
+      <w:r>
+        <w:rPr>
+          <w:rFonts w:ascii="Courier New" w:hAnsi="Courier New" w:cs="Courier New"/>
+        </w:rPr>
+        <w:t xml:space="preserve">var </w:t>
+      </w:r>
+      <w:r>
+        <w:rPr>
+          <w:rFonts w:ascii="Courier New" w:hAnsi="Courier New" w:cs="Courier New"/>
+        </w:rPr>
+        <w:t>ACC</w:t>
+      </w:r>
+      <w:r>
+        <w:rPr>
+          <w:rFonts w:ascii="Courier New" w:hAnsi="Courier New" w:cs="Courier New"/>
+        </w:rPr>
+        <w:tab/>
+      </w:r>
+    </w:p>
+    <w:p>
+      <w:pPr>
+        <w:spacing w:after="0"/>
+        <w:rPr>
+          <w:rFonts w:ascii="Courier New" w:hAnsi="Courier New" w:cs="Courier New"/>
+        </w:rPr>
+      </w:pPr>
+      <w:r>
+        <w:rPr>
+          <w:rFonts w:ascii="Courier New" w:hAnsi="Courier New" w:cs="Courier New"/>
+        </w:rPr>
+        <w:t>STORENEXT var TEMP</w:t>
+      </w:r>
+      <w:r>
+        <w:rPr>
+          <w:rFonts w:ascii="Courier New" w:hAnsi="Courier New" w:cs="Courier New"/>
+        </w:rPr>
+        <w:tab/>
+      </w:r>
+      <w:r>
+        <w:rPr>
+          <w:rFonts w:ascii="Courier New" w:hAnsi="Courier New" w:cs="Courier New"/>
+        </w:rPr>
+        <w:tab/>
+      </w:r>
+      <w:r>
+        <w:rPr>
+          <w:rFonts w:ascii="Courier New" w:hAnsi="Courier New" w:cs="Courier New"/>
+        </w:rPr>
+        <w:t>STORENEXT</w:t>
+      </w:r>
+      <w:r>
+        <w:rPr>
+          <w:rFonts w:ascii="Courier New" w:hAnsi="Courier New" w:cs="Courier New"/>
+        </w:rPr>
+        <w:t>RED</w:t>
+      </w:r>
+      <w:r>
+        <w:rPr>
+          <w:rFonts w:ascii="Courier New" w:hAnsi="Courier New" w:cs="Courier New"/>
+        </w:rPr>
+        <w:t xml:space="preserve"> var TEMP</w:t>
+      </w:r>
+    </w:p>
+    <w:p>
+      <w:pPr>
+        <w:spacing w:after="0"/>
+        <w:rPr>
+          <w:rFonts w:ascii="Courier New" w:hAnsi="Courier New" w:cs="Courier New"/>
+        </w:rPr>
+      </w:pPr>
+      <w:r>
+        <w:rPr>
+          <w:rFonts w:ascii="Courier New" w:hAnsi="Courier New" w:cs="Courier New"/>
+        </w:rPr>
+        <w:t>STORENEXTBIG var ACC</w:t>
+      </w:r>
+      <w:r>
+        <w:rPr>
+          <w:rFonts w:ascii="Courier New" w:hAnsi="Courier New" w:cs="Courier New"/>
+        </w:rPr>
+        <w:tab/>
+      </w:r>
+      <w:r>
+        <w:rPr>
+          <w:rFonts w:ascii="Courier New" w:hAnsi="Courier New" w:cs="Courier New"/>
+        </w:rPr>
+        <w:tab/>
+      </w:r>
+      <w:r>
+        <w:rPr>
+          <w:rFonts w:ascii="Courier New" w:hAnsi="Courier New" w:cs="Courier New"/>
+        </w:rPr>
+        <w:t>STORENEXTBIG</w:t>
+      </w:r>
+      <w:r>
+        <w:rPr>
+          <w:rFonts w:ascii="Courier New" w:hAnsi="Courier New" w:cs="Courier New"/>
+        </w:rPr>
+        <w:t>RED</w:t>
+      </w:r>
+      <w:r>
+        <w:rPr>
+          <w:rFonts w:ascii="Courier New" w:hAnsi="Courier New" w:cs="Courier New"/>
+        </w:rPr>
+        <w:t xml:space="preserve"> var ACC</w:t>
+      </w:r>
+    </w:p>
+    <w:p>
+      <w:pPr>
+        <w:spacing w:after="0"/>
+        <w:rPr>
+          <w:rFonts w:ascii="Courier New" w:hAnsi="Courier New" w:cs="Courier New"/>
+        </w:rPr>
+      </w:pPr>
+      <w:r>
+        <w:rPr>
+          <w:rFonts w:ascii="Courier New" w:hAnsi="Courier New" w:cs="Courier New"/>
+        </w:rPr>
+        <w:t>STORENEXTBIG var TEMP</w:t>
+      </w:r>
+      <w:r>
+        <w:rPr>
+          <w:rFonts w:ascii="Courier New" w:hAnsi="Courier New" w:cs="Courier New"/>
+        </w:rPr>
+        <w:tab/>
+      </w:r>
+      <w:r>
+        <w:rPr>
+          <w:rFonts w:ascii="Courier New" w:hAnsi="Courier New" w:cs="Courier New"/>
+        </w:rPr>
+        <w:tab/>
+      </w:r>
+      <w:r>
+        <w:rPr>
+          <w:rFonts w:ascii="Courier New" w:hAnsi="Courier New" w:cs="Courier New"/>
+        </w:rPr>
+        <w:t>STORENEXTBIG</w:t>
+      </w:r>
+      <w:r>
+        <w:rPr>
+          <w:rFonts w:ascii="Courier New" w:hAnsi="Courier New" w:cs="Courier New"/>
+        </w:rPr>
+        <w:t>RED</w:t>
+      </w:r>
+      <w:r>
+        <w:rPr>
+          <w:rFonts w:ascii="Courier New" w:hAnsi="Courier New" w:cs="Courier New"/>
+        </w:rPr>
+        <w:t xml:space="preserve"> var TEMP</w:t>
+      </w:r>
+    </w:p>
+    <w:p>
+      <w:pPr>
+        <w:spacing w:after="0"/>
+        <w:rPr>
+          <w:rFonts w:cstheme="minorHAnsi"/>
+        </w:rPr>
+      </w:pPr>
+      <w:r>
+        <w:t>Store the value of ACC</w:t>
+      </w:r>
+      <w:r>
+        <w:t xml:space="preserve"> or </w:t>
+      </w:r>
+      <w:r>
+        <w:t>TEMP in the next smallest</w:t>
+      </w:r>
+      <w:r>
+        <w:t xml:space="preserve"> or </w:t>
+      </w:r>
+      <w:r>
+        <w:t>largest unred bit</w:t>
+      </w:r>
+      <w:r>
+        <w:t xml:space="preserve"> or the last red bit</w:t>
+      </w:r>
+      <w:r>
+        <w:t xml:space="preserve"> of </w:t>
+      </w:r>
+      <w:r>
+        <w:rPr>
+          <w:rFonts w:ascii="Courier New" w:hAnsi="Courier New" w:cs="Courier New"/>
+        </w:rPr>
+        <w:t>var</w:t>
+      </w:r>
+      <w:r>
+        <w:rPr>
+          <w:rFonts w:cstheme="minorHAnsi"/>
+        </w:rPr>
+        <w:t xml:space="preserve"> </w:t>
+      </w:r>
+      <w:r>
+        <w:rPr>
+          <w:rFonts w:cstheme="minorHAnsi"/>
+        </w:rPr>
+        <w:t xml:space="preserve">and </w:t>
+      </w:r>
+      <w:r>
+        <w:rPr>
+          <w:rFonts w:cstheme="minorHAnsi"/>
+        </w:rPr>
+        <w:t xml:space="preserve">toggle </w:t>
+      </w:r>
+      <w:r>
+        <w:rPr>
+          <w:rFonts w:cstheme="minorHAnsi"/>
+        </w:rPr>
+        <w:t>whether or not the bit is</w:t>
+      </w:r>
+      <w:r>
+        <w:rPr>
+          <w:rFonts w:cstheme="minorHAnsi"/>
+        </w:rPr>
+        <w:t xml:space="preserve"> red</w:t>
+      </w:r>
+      <w:r>
+        <w:rPr>
+          <w:rFonts w:cstheme="minorHAnsi"/>
+        </w:rPr>
+        <w:t xml:space="preserve"> </w:t>
+      </w:r>
+    </w:p>
+    <w:p>
+      <w:pPr>
+        <w:spacing w:after="0"/>
+      </w:pPr>
+      <w:r>
+        <w:t xml:space="preserve">If out of bounds, jump to the next </w:t>
+      </w:r>
+      <w:r>
+        <w:rPr>
+          <w:i/>
+          <w:iCs/>
+        </w:rPr>
+        <w:t>oob</w:t>
+      </w:r>
+      <w:r>
+        <w:t xml:space="preserve"> label</w:t>
+      </w:r>
+    </w:p>
+    <w:p>
+      <w:pPr>
+        <w:spacing w:after="0"/>
+        <w:rPr>
+          <w:u w:val="single"/>
+        </w:rPr>
+      </w:pPr>
+    </w:p>
+    <w:p>
+      <w:pPr>
+        <w:spacing w:after="0"/>
+        <w:rPr>
+          <w:u w:val="single"/>
+        </w:rPr>
+      </w:pPr>
+      <w:r>
+        <w:rPr>
+          <w:u w:val="single"/>
+        </w:rPr>
+        <w:t>Un-Read Variable</w:t>
+      </w:r>
+    </w:p>
+    <w:p>
+      <w:pPr>
+        <w:spacing w:after="0"/>
+        <w:rPr>
+          <w:rFonts w:ascii="Courier New" w:hAnsi="Courier New" w:cs="Courier New"/>
+        </w:rPr>
+      </w:pPr>
+      <w:r>
+        <w:rPr>
+          <w:rFonts w:ascii="Courier New" w:hAnsi="Courier New" w:cs="Courier New"/>
+        </w:rPr>
+        <w:t>UNREAD var</w:t>
+      </w:r>
+    </w:p>
+    <w:p>
+      <w:pPr>
+        <w:spacing w:after="0"/>
+        <w:rPr>
+          <w:rFonts w:cstheme="minorHAnsi"/>
+        </w:rPr>
+      </w:pPr>
+      <w:r>
+        <w:t xml:space="preserve">Mark all bits of </w:t>
+      </w:r>
+      <w:r>
+        <w:rPr>
+          <w:rFonts w:ascii="Courier New" w:hAnsi="Courier New" w:cs="Courier New"/>
+        </w:rPr>
+        <w:t>var</w:t>
+      </w:r>
+      <w:r>
+        <w:rPr>
+          <w:rFonts w:cstheme="minorHAnsi"/>
+        </w:rPr>
+        <w:t xml:space="preserve"> as unred</w:t>
+      </w:r>
+    </w:p>
+    <w:p>
+      <w:pPr>
+        <w:spacing w:after="0"/>
+        <w:rPr>
+          <w:u w:val="single"/>
+        </w:rPr>
+      </w:pPr>
+    </w:p>
+    <w:p>
+      <w:pPr>
+        <w:spacing w:after="0"/>
+        <w:rPr>
+          <w:u w:val="single"/>
+        </w:rPr>
+      </w:pPr>
+    </w:p>
+    <w:p>
+      <w:pPr>
+        <w:spacing w:after="0"/>
+        <w:rPr>
+          <w:u w:val="single"/>
+        </w:rPr>
+      </w:pPr>
+    </w:p>
+    <w:p>
+      <w:pPr>
+        <w:spacing w:after="0"/>
+        <w:rPr>
+          <w:u w:val="single"/>
+        </w:rPr>
+      </w:pPr>
+    </w:p>
+    <w:p>
+      <w:pPr>
+        <w:spacing w:after="0"/>
+        <w:rPr>
+          <w:u w:val="single"/>
+        </w:rPr>
+      </w:pPr>
+    </w:p>
+    <w:p>
+      <w:pPr>
+        <w:spacing w:after="0"/>
+        <w:rPr>
+          <w:u w:val="single"/>
+        </w:rPr>
+      </w:pPr>
+    </w:p>
+    <w:p>
+      <w:pPr>
+        <w:spacing w:after="0"/>
+        <w:rPr>
+          <w:u w:val="single"/>
+        </w:rPr>
+      </w:pPr>
+    </w:p>
+    <w:p>
+      <w:pPr>
+        <w:spacing w:after="0"/>
+        <w:rPr>
+          <w:u w:val="single"/>
+        </w:rPr>
+      </w:pPr>
+    </w:p>
+    <w:p>
+      <w:pPr>
+        <w:spacing w:after="0"/>
+        <w:rPr>
+          <w:u w:val="single"/>
+        </w:rPr>
+      </w:pPr>
+      <w:r>
+        <w:rPr>
+          <w:u w:val="single"/>
+        </w:rPr>
+        <w:t>Map Memory</w:t>
+      </w:r>
+    </w:p>
+    <w:p>
+      <w:pPr>
+        <w:spacing w:after="0"/>
+        <w:rPr>
+          <w:rFonts w:ascii="Courier New" w:hAnsi="Courier New" w:cs="Courier New"/>
+        </w:rPr>
+      </w:pPr>
+      <w:r>
+        <w:rPr>
+          <w:rFonts w:ascii="Courier New" w:hAnsi="Courier New" w:cs="Courier New"/>
+        </w:rPr>
+        <w:t>MAP map</w:t>
+      </w:r>
+    </w:p>
+    <w:p>
+      <w:pPr>
+        <w:spacing w:after="0"/>
+      </w:pPr>
+      <w:r>
+        <w:t>Change the value of ACC and/or TEMP based on a map function</w:t>
+      </w:r>
+    </w:p>
+    <w:p>
+      <w:pPr>
+        <w:spacing w:after="0"/>
+      </w:pPr>
+      <w:r>
+        <w:t>A map is a series of a comma</w:t>
+      </w:r>
+      <w:r>
+        <w:t>-</w:t>
+      </w:r>
+      <w:r>
+        <w:t>seperated mappings within braces</w:t>
+      </w:r>
+    </w:p>
+    <w:p>
+      <w:pPr>
+        <w:spacing w:after="0"/>
+      </w:pPr>
+      <w:r>
+        <w:t>Each mapping is a colon</w:t>
+      </w:r>
+      <w:r>
+        <w:t>-</w:t>
+      </w:r>
+      <w:r>
+        <w:t>seperated pair o</w:t>
+      </w:r>
+      <w:r>
+        <w:t>f</w:t>
+      </w:r>
+      <w:r>
+        <w:t xml:space="preserve"> states</w:t>
+      </w:r>
+    </w:p>
+    <w:p>
+      <w:pPr>
+        <w:spacing w:after="0"/>
+      </w:pPr>
+      <w:r>
+        <w:t>A state can be an ACC value (0, 1, 2, or 3) or an “x”</w:t>
+      </w:r>
+      <w:r>
+        <w:t>-</w:t>
+      </w:r>
+      <w:r>
+        <w:t xml:space="preserve">seperated ACC value and </w:t>
+      </w:r>
+      <w:r>
+        <w:t>TEMP</w:t>
+      </w:r>
+      <w:r>
+        <w:t xml:space="preserve"> value (0 or 1)</w:t>
+      </w:r>
+      <w:r>
+        <w:t>, depending on neighboring commands</w:t>
+      </w:r>
+    </w:p>
+    <w:p>
+      <w:pPr>
+        <w:spacing w:after="0"/>
+        <w:ind w:firstLine="720"/>
+        <w:rPr>
+          <w:rFonts w:cstheme="minorHAnsi"/>
+        </w:rPr>
+      </w:pPr>
+      <w:r>
+        <w:rPr>
+          <w:rFonts w:ascii="Courier New" w:hAnsi="Courier New" w:cs="Courier New"/>
+        </w:rPr>
+        <w:t>{</w:t>
+      </w:r>
+      <w:r>
+        <w:rPr>
+          <w:rFonts w:cstheme="minorHAnsi"/>
+        </w:rPr>
+        <w:t>&lt;acc&gt;</w:t>
+      </w:r>
+      <w:r>
+        <w:rPr>
+          <w:rFonts w:ascii="Courier New" w:hAnsi="Courier New" w:cs="Courier New"/>
+        </w:rPr>
+        <w:t>x</w:t>
+      </w:r>
+      <w:r>
+        <w:rPr>
+          <w:rFonts w:cstheme="minorHAnsi"/>
+        </w:rPr>
+        <w:t>&lt;temp&gt;</w:t>
+      </w:r>
+      <w:r>
+        <w:rPr>
+          <w:rFonts w:ascii="Courier New" w:hAnsi="Courier New" w:cs="Courier New"/>
+        </w:rPr>
+        <w:t>:</w:t>
+      </w:r>
+      <w:r>
+        <w:rPr>
+          <w:rFonts w:cstheme="minorHAnsi"/>
+        </w:rPr>
+        <w:t>&lt;acc&gt;</w:t>
+      </w:r>
+      <w:r>
+        <w:rPr>
+          <w:rFonts w:ascii="Courier New" w:hAnsi="Courier New" w:cs="Courier New"/>
+        </w:rPr>
+        <w:t xml:space="preserve">, </w:t>
+      </w:r>
+      <w:r>
+        <w:rPr>
+          <w:rFonts w:cstheme="minorHAnsi"/>
+        </w:rPr>
+        <w:t>&lt;acc&gt;</w:t>
+      </w:r>
+      <w:r>
+        <w:rPr>
+          <w:rFonts w:ascii="Courier New" w:hAnsi="Courier New" w:cs="Courier New"/>
+        </w:rPr>
+        <w:t>x</w:t>
+      </w:r>
+      <w:r>
+        <w:rPr>
+          <w:rFonts w:cstheme="minorHAnsi"/>
+        </w:rPr>
+        <w:t>&lt;temp&gt;</w:t>
+      </w:r>
+      <w:r>
+        <w:rPr>
+          <w:rFonts w:ascii="Courier New" w:hAnsi="Courier New" w:cs="Courier New"/>
+        </w:rPr>
+        <w:t>:</w:t>
+      </w:r>
+      <w:r>
+        <w:rPr>
+          <w:rFonts w:cstheme="minorHAnsi"/>
+        </w:rPr>
+        <w:t>&lt;acc&gt;</w:t>
+      </w:r>
+      <w:r>
+        <w:rPr>
+          <w:rFonts w:ascii="Courier New" w:hAnsi="Courier New" w:cs="Courier New"/>
+        </w:rPr>
+        <w:t xml:space="preserve">, </w:t>
+      </w:r>
+      <w:r>
+        <w:rPr>
+          <w:rFonts w:cstheme="minorHAnsi"/>
+        </w:rPr>
+        <w:t>...</w:t>
+      </w:r>
+      <w:r>
+        <w:rPr>
+          <w:rFonts w:ascii="Courier New" w:hAnsi="Courier New" w:cs="Courier New"/>
+        </w:rPr>
+        <w:t>}</w:t>
+      </w:r>
+      <w:r>
+        <w:rPr>
+          <w:rFonts w:cstheme="minorHAnsi"/>
+        </w:rPr>
+        <w:t xml:space="preserve"> if directly after loading into TEMP</w:t>
+      </w:r>
+    </w:p>
+    <w:p>
+      <w:pPr>
+        <w:spacing w:after="0"/>
+        <w:ind w:firstLine="720"/>
+        <w:rPr>
+          <w:rFonts w:cstheme="minorHAnsi"/>
+        </w:rPr>
+      </w:pPr>
+      <w:r>
+        <w:rPr>
+          <w:rFonts w:ascii="Courier New" w:hAnsi="Courier New" w:cs="Courier New"/>
+        </w:rPr>
+        <w:t>{</w:t>
+      </w:r>
+      <w:r>
+        <w:rPr>
+          <w:rFonts w:cstheme="minorHAnsi"/>
+        </w:rPr>
+        <w:t>&lt;acc&gt;</w:t>
+      </w:r>
+      <w:r>
+        <w:rPr>
+          <w:rFonts w:ascii="Courier New" w:hAnsi="Courier New" w:cs="Courier New"/>
+        </w:rPr>
+        <w:t>:</w:t>
+      </w:r>
+      <w:r>
+        <w:rPr>
+          <w:rFonts w:cstheme="minorHAnsi"/>
+        </w:rPr>
+        <w:t>&lt;acc&gt;</w:t>
+      </w:r>
+      <w:r>
+        <w:rPr>
+          <w:rFonts w:ascii="Courier New" w:hAnsi="Courier New" w:cs="Courier New"/>
+        </w:rPr>
+        <w:t>x</w:t>
+      </w:r>
+      <w:r>
+        <w:rPr>
+          <w:rFonts w:cstheme="minorHAnsi"/>
+        </w:rPr>
+        <w:t>&lt;temp&gt;</w:t>
+      </w:r>
+      <w:r>
+        <w:rPr>
+          <w:rFonts w:ascii="Courier New" w:hAnsi="Courier New" w:cs="Courier New"/>
+        </w:rPr>
+        <w:t xml:space="preserve">, </w:t>
+      </w:r>
+      <w:r>
+        <w:rPr>
+          <w:rFonts w:cstheme="minorHAnsi"/>
+        </w:rPr>
+        <w:t>&lt;acc&gt;</w:t>
+      </w:r>
+      <w:r>
+        <w:rPr>
+          <w:rFonts w:ascii="Courier New" w:hAnsi="Courier New" w:cs="Courier New"/>
+        </w:rPr>
+        <w:t>:</w:t>
+      </w:r>
+      <w:r>
+        <w:rPr>
+          <w:rFonts w:cstheme="minorHAnsi"/>
+        </w:rPr>
+        <w:t>&lt;acc&gt;</w:t>
+      </w:r>
+      <w:r>
+        <w:rPr>
+          <w:rFonts w:ascii="Courier New" w:hAnsi="Courier New" w:cs="Courier New"/>
+        </w:rPr>
+        <w:t>x</w:t>
+      </w:r>
+      <w:r>
+        <w:rPr>
+          <w:rFonts w:cstheme="minorHAnsi"/>
+        </w:rPr>
+        <w:t>&lt;temp&gt;</w:t>
+      </w:r>
+      <w:r>
+        <w:rPr>
+          <w:rFonts w:ascii="Courier New" w:hAnsi="Courier New" w:cs="Courier New"/>
+        </w:rPr>
+        <w:t xml:space="preserve">, </w:t>
+      </w:r>
+      <w:r>
+        <w:rPr>
+          <w:rFonts w:cstheme="minorHAnsi"/>
+        </w:rPr>
+        <w:t>...</w:t>
+      </w:r>
+      <w:r>
+        <w:rPr>
+          <w:rFonts w:ascii="Courier New" w:hAnsi="Courier New" w:cs="Courier New"/>
+        </w:rPr>
+        <w:t>}</w:t>
+      </w:r>
+      <w:r>
+        <w:rPr>
+          <w:rFonts w:cstheme="minorHAnsi"/>
+        </w:rPr>
+        <w:t xml:space="preserve"> if directly before storing TEMP</w:t>
+      </w:r>
+    </w:p>
+    <w:p>
+      <w:pPr>
+        <w:spacing w:after="0"/>
+        <w:ind w:left="1440" w:hanging="720"/>
+        <w:rPr>
+          <w:rFonts w:cstheme="minorHAnsi"/>
+        </w:rPr>
+      </w:pPr>
+      <w:r>
+        <w:rPr>
+          <w:rFonts w:ascii="Courier New" w:hAnsi="Courier New" w:cs="Courier New"/>
+        </w:rPr>
+        <w:t>{</w:t>
+      </w:r>
+      <w:r>
+        <w:rPr>
+          <w:rFonts w:cstheme="minorHAnsi"/>
+        </w:rPr>
+        <w:t>&lt;acc&gt;</w:t>
+      </w:r>
+      <w:r>
+        <w:rPr>
+          <w:rFonts w:ascii="Courier New" w:hAnsi="Courier New" w:cs="Courier New"/>
+        </w:rPr>
+        <w:t>x</w:t>
+      </w:r>
+      <w:r>
+        <w:rPr>
+          <w:rFonts w:cstheme="minorHAnsi"/>
+        </w:rPr>
+        <w:t>&lt;temp&gt;</w:t>
+      </w:r>
+      <w:r>
+        <w:rPr>
+          <w:rFonts w:ascii="Courier New" w:hAnsi="Courier New" w:cs="Courier New"/>
+        </w:rPr>
+        <w:t>:</w:t>
+      </w:r>
+      <w:r>
+        <w:rPr>
+          <w:rFonts w:cstheme="minorHAnsi"/>
+        </w:rPr>
+        <w:t>&lt;acc&gt;</w:t>
+      </w:r>
+      <w:r>
+        <w:rPr>
+          <w:rFonts w:ascii="Courier New" w:hAnsi="Courier New" w:cs="Courier New"/>
+        </w:rPr>
+        <w:t>x</w:t>
+      </w:r>
+      <w:r>
+        <w:rPr>
+          <w:rFonts w:cstheme="minorHAnsi"/>
+        </w:rPr>
+        <w:t>&lt;temp&gt;</w:t>
+      </w:r>
+      <w:r>
+        <w:rPr>
+          <w:rFonts w:ascii="Courier New" w:hAnsi="Courier New" w:cs="Courier New"/>
+        </w:rPr>
+        <w:t xml:space="preserve">, </w:t>
+      </w:r>
+      <w:r>
+        <w:rPr>
+          <w:rFonts w:cstheme="minorHAnsi"/>
+        </w:rPr>
+        <w:t>&lt;acc&gt;</w:t>
+      </w:r>
+      <w:r>
+        <w:rPr>
+          <w:rFonts w:ascii="Courier New" w:hAnsi="Courier New" w:cs="Courier New"/>
+        </w:rPr>
+        <w:t>x</w:t>
+      </w:r>
+      <w:r>
+        <w:rPr>
+          <w:rFonts w:cstheme="minorHAnsi"/>
+        </w:rPr>
+        <w:t>&lt;temp&gt;</w:t>
+      </w:r>
+      <w:r>
+        <w:rPr>
+          <w:rFonts w:ascii="Courier New" w:hAnsi="Courier New" w:cs="Courier New"/>
+        </w:rPr>
+        <w:t>:</w:t>
+      </w:r>
+      <w:r>
+        <w:rPr>
+          <w:rFonts w:cstheme="minorHAnsi"/>
+        </w:rPr>
+        <w:t>&lt;acc&gt;</w:t>
+      </w:r>
+      <w:r>
+        <w:rPr>
+          <w:rFonts w:ascii="Courier New" w:hAnsi="Courier New" w:cs="Courier New"/>
+        </w:rPr>
+        <w:t>x</w:t>
+      </w:r>
+      <w:r>
+        <w:rPr>
+          <w:rFonts w:cstheme="minorHAnsi"/>
+        </w:rPr>
+        <w:t>&lt;temp&gt;</w:t>
+      </w:r>
+      <w:r>
+        <w:rPr>
+          <w:rFonts w:ascii="Courier New" w:hAnsi="Courier New" w:cs="Courier New"/>
+        </w:rPr>
+        <w:t xml:space="preserve">, </w:t>
+      </w:r>
+      <w:r>
+        <w:rPr>
+          <w:rFonts w:cstheme="minorHAnsi"/>
+        </w:rPr>
+        <w:t>...</w:t>
+      </w:r>
+      <w:r>
+        <w:rPr>
+          <w:rFonts w:ascii="Courier New" w:hAnsi="Courier New" w:cs="Courier New"/>
+        </w:rPr>
+        <w:t>}</w:t>
+      </w:r>
+      <w:r>
+        <w:rPr>
+          <w:rFonts w:cstheme="minorHAnsi"/>
+        </w:rPr>
+        <w:t xml:space="preserve"> if directly </w:t>
+      </w:r>
+      <w:r>
+        <w:rPr>
+          <w:rFonts w:cstheme="minorHAnsi"/>
+        </w:rPr>
+        <w:t xml:space="preserve">between loading </w:t>
+      </w:r>
+      <w:r>
+        <w:rPr>
+          <w:rFonts w:cstheme="minorHAnsi"/>
+        </w:rPr>
+        <w:t xml:space="preserve">a bit </w:t>
+      </w:r>
+      <w:r>
+        <w:rPr>
+          <w:rFonts w:cstheme="minorHAnsi"/>
+        </w:rPr>
+        <w:t>into TEMP and storing TEMP</w:t>
+      </w:r>
+      <w:r>
+        <w:rPr>
+          <w:rFonts w:cstheme="minorHAnsi"/>
+        </w:rPr>
+        <w:t xml:space="preserve"> into the same </w:t>
+      </w:r>
+      <w:r>
+        <w:rPr>
+          <w:rFonts w:cstheme="minorHAnsi"/>
+        </w:rPr>
+        <w:t>bit</w:t>
+      </w:r>
+    </w:p>
+    <w:p>
+      <w:pPr>
+        <w:spacing w:after="0"/>
+        <w:ind w:firstLine="720"/>
+        <w:rPr>
+          <w:rFonts w:cstheme="minorHAnsi"/>
+        </w:rPr>
+      </w:pPr>
+      <w:r>
+        <w:rPr>
+          <w:rFonts w:ascii="Courier New" w:hAnsi="Courier New" w:cs="Courier New"/>
+        </w:rPr>
+        <w:t>{</w:t>
+      </w:r>
+      <w:r>
+        <w:rPr>
+          <w:rFonts w:cstheme="minorHAnsi"/>
+        </w:rPr>
+        <w:t>&lt;acc&gt;</w:t>
+      </w:r>
+      <w:r>
+        <w:rPr>
+          <w:rFonts w:ascii="Courier New" w:hAnsi="Courier New" w:cs="Courier New"/>
+        </w:rPr>
+        <w:t>:</w:t>
+      </w:r>
+      <w:r>
+        <w:rPr>
+          <w:rFonts w:cstheme="minorHAnsi"/>
+        </w:rPr>
+        <w:t>&lt;acc&gt;</w:t>
+      </w:r>
+      <w:r>
+        <w:rPr>
+          <w:rFonts w:ascii="Courier New" w:hAnsi="Courier New" w:cs="Courier New"/>
+        </w:rPr>
+        <w:t xml:space="preserve">, </w:t>
+      </w:r>
+      <w:r>
+        <w:rPr>
+          <w:rFonts w:cstheme="minorHAnsi"/>
+        </w:rPr>
+        <w:t>&lt;acc&gt;</w:t>
+      </w:r>
+      <w:r>
+        <w:rPr>
+          <w:rFonts w:ascii="Courier New" w:hAnsi="Courier New" w:cs="Courier New"/>
+        </w:rPr>
+        <w:t>:</w:t>
+      </w:r>
+      <w:r>
+        <w:rPr>
+          <w:rFonts w:cstheme="minorHAnsi"/>
+        </w:rPr>
+        <w:t>&lt;acc&gt;</w:t>
+      </w:r>
+      <w:r>
+        <w:rPr>
+          <w:rFonts w:ascii="Courier New" w:hAnsi="Courier New" w:cs="Courier New"/>
+        </w:rPr>
+        <w:t xml:space="preserve">, </w:t>
+      </w:r>
+      <w:r>
+        <w:rPr>
+          <w:rFonts w:cstheme="minorHAnsi"/>
+        </w:rPr>
+        <w:t>…</w:t>
+      </w:r>
+      <w:r>
+        <w:rPr>
+          <w:rFonts w:ascii="Courier New" w:hAnsi="Courier New" w:cs="Courier New"/>
+        </w:rPr>
+        <w:t>}</w:t>
+      </w:r>
+      <w:r>
+        <w:rPr>
+          <w:rFonts w:ascii="Courier New" w:hAnsi="Courier New" w:cs="Courier New"/>
+        </w:rPr>
+        <w:t xml:space="preserve"> </w:t>
+      </w:r>
+      <w:r>
+        <w:rPr>
+          <w:rFonts w:cstheme="minorHAnsi"/>
+        </w:rPr>
+        <w:t>otherwise</w:t>
+      </w:r>
+    </w:p>
+    <w:p>
+      <w:pPr>
+        <w:spacing w:after="0"/>
+        <w:rPr>
+          <w:rFonts w:cstheme="minorHAnsi"/>
+        </w:rPr>
+      </w:pPr>
+      <w:r>
+        <w:rPr>
+          <w:rFonts w:cstheme="minorHAnsi"/>
+        </w:rPr>
+        <w:t>If a possible ACC value or ACC and TEMP value pair isn’t specified, it defaults to not changing the value of the ACC or TEMP</w:t>
+      </w:r>
+    </w:p>
+    <w:p>
+      <w:pPr>
+        <w:spacing w:after="0"/>
+        <w:rPr>
+          <w:u w:val="single"/>
+        </w:rPr>
+      </w:pPr>
+    </w:p>
+    <w:p>
+      <w:pPr>
+        <w:spacing w:after="0"/>
+        <w:rPr>
+          <w:u w:val="single"/>
+        </w:rPr>
+      </w:pPr>
+      <w:r>
+        <w:rPr>
+          <w:u w:val="single"/>
+        </w:rPr>
+        <w:t xml:space="preserve">Unconditional </w:t>
+      </w:r>
+      <w:r>
+        <w:rPr>
+          <w:u w:val="single"/>
+        </w:rPr>
+        <w:t>Branch</w:t>
+      </w:r>
+    </w:p>
+    <w:p>
+      <w:pPr>
+        <w:spacing w:after="0"/>
+        <w:rPr>
+          <w:u w:val="single"/>
+        </w:rPr>
+      </w:pPr>
+      <w:r>
+        <w:rPr>
+          <w:rFonts w:ascii="Courier New" w:hAnsi="Courier New" w:cs="Courier New"/>
+        </w:rPr>
+        <w:t>JUMP</w:t>
+      </w:r>
+      <w:r>
+        <w:rPr>
+          <w:rFonts w:ascii="Courier New" w:hAnsi="Courier New" w:cs="Courier New"/>
+        </w:rPr>
+        <w:t xml:space="preserve"> </w:t>
+      </w:r>
+      <w:r>
+        <w:rPr>
+          <w:rFonts w:ascii="Courier New" w:hAnsi="Courier New" w:cs="Courier New"/>
+        </w:rPr>
+        <w:t>label</w:t>
+      </w:r>
+    </w:p>
+    <w:p>
+      <w:pPr>
+        <w:spacing w:after="0"/>
+        <w:rPr>
+          <w:rFonts w:ascii="Courier New" w:hAnsi="Courier New" w:cs="Courier New"/>
+        </w:rPr>
+      </w:pPr>
+      <w:r>
+        <w:t xml:space="preserve">Go to the </w:t>
+      </w:r>
+      <w:r>
+        <w:rPr>
+          <w:rFonts w:ascii="Courier New" w:hAnsi="Courier New" w:cs="Courier New"/>
+        </w:rPr>
+        <w:t>label</w:t>
+      </w:r>
+    </w:p>
+    <w:p>
+      <w:pPr>
+        <w:spacing w:after="0"/>
+        <w:rPr>
+          <w:u w:val="single"/>
+        </w:rPr>
+      </w:pPr>
+    </w:p>
+    <w:p>
+      <w:pPr>
+        <w:spacing w:after="0"/>
+        <w:rPr>
+          <w:u w:val="single"/>
+        </w:rPr>
+      </w:pPr>
+      <w:r>
+        <w:rPr>
+          <w:u w:val="single"/>
+        </w:rPr>
+        <w:t>Conditional</w:t>
+      </w:r>
+      <w:r>
+        <w:rPr>
+          <w:u w:val="single"/>
+        </w:rPr>
+        <w:t xml:space="preserve"> Branch</w:t>
+      </w:r>
+    </w:p>
+    <w:p>
+      <w:pPr>
+        <w:spacing w:after="0"/>
+        <w:rPr>
+          <w:u w:val="single"/>
+        </w:rPr>
+      </w:pPr>
+      <w:r>
+        <w:rPr>
+          <w:rFonts w:ascii="Courier New" w:hAnsi="Courier New" w:cs="Courier New"/>
+        </w:rPr>
+        <w:t xml:space="preserve">BRANCH </w:t>
+      </w:r>
+      <w:r>
+        <w:rPr>
+          <w:rFonts w:ascii="Courier New" w:hAnsi="Courier New" w:cs="Courier New"/>
+        </w:rPr>
+        <w:t>label</w:t>
+      </w:r>
+      <w:r>
+        <w:rPr>
+          <w:rFonts w:ascii="Courier New" w:hAnsi="Courier New" w:cs="Courier New"/>
+          <w:vertAlign w:val="subscript"/>
+        </w:rPr>
+        <w:t>0</w:t>
+      </w:r>
+      <w:r>
+        <w:rPr>
+          <w:rFonts w:ascii="Courier New" w:hAnsi="Courier New" w:cs="Courier New"/>
+        </w:rPr>
+        <w:t xml:space="preserve"> </w:t>
+      </w:r>
+      <w:r>
+        <w:rPr>
+          <w:rFonts w:ascii="Courier New" w:hAnsi="Courier New" w:cs="Courier New"/>
+        </w:rPr>
+        <w:t>label</w:t>
+      </w:r>
+      <w:r>
+        <w:rPr>
+          <w:rFonts w:ascii="Courier New" w:hAnsi="Courier New" w:cs="Courier New"/>
+          <w:vertAlign w:val="subscript"/>
+        </w:rPr>
+        <w:t>1</w:t>
+      </w:r>
+      <w:r>
+        <w:rPr>
+          <w:rFonts w:ascii="Courier New" w:hAnsi="Courier New" w:cs="Courier New"/>
+        </w:rPr>
+        <w:t xml:space="preserve"> </w:t>
+      </w:r>
+      <w:r>
+        <w:rPr>
+          <w:rFonts w:ascii="Courier New" w:hAnsi="Courier New" w:cs="Courier New"/>
+        </w:rPr>
+        <w:t>label</w:t>
+      </w:r>
+      <w:r>
+        <w:rPr>
+          <w:rFonts w:ascii="Courier New" w:hAnsi="Courier New" w:cs="Courier New"/>
+          <w:vertAlign w:val="subscript"/>
+        </w:rPr>
+        <w:t>2</w:t>
+      </w:r>
+      <w:r>
+        <w:rPr>
+          <w:rFonts w:ascii="Courier New" w:hAnsi="Courier New" w:cs="Courier New"/>
+        </w:rPr>
+        <w:t xml:space="preserve"> </w:t>
+      </w:r>
+      <w:r>
+        <w:rPr>
+          <w:rFonts w:ascii="Courier New" w:hAnsi="Courier New" w:cs="Courier New"/>
+        </w:rPr>
+        <w:t>label</w:t>
+      </w:r>
+      <w:r>
+        <w:rPr>
+          <w:rFonts w:ascii="Courier New" w:hAnsi="Courier New" w:cs="Courier New"/>
+          <w:vertAlign w:val="subscript"/>
+        </w:rPr>
+        <w:t>3</w:t>
+      </w:r>
+    </w:p>
+    <w:p>
+      <w:pPr>
+        <w:spacing w:after="0"/>
+        <w:rPr>
+          <w:rFonts w:cstheme="minorHAnsi"/>
+        </w:rPr>
+      </w:pPr>
+      <w:r>
+        <w:t xml:space="preserve">Go to the </w:t>
+      </w:r>
+      <w:r>
+        <w:rPr>
+          <w:rFonts w:ascii="Courier New" w:hAnsi="Courier New" w:cs="Courier New"/>
+        </w:rPr>
+        <w:t>label</w:t>
+      </w:r>
+      <w:r>
+        <w:rPr>
+          <w:rFonts w:cstheme="minorHAnsi"/>
+        </w:rPr>
+        <w:t xml:space="preserve"> corresponding to the value of ACC</w:t>
+      </w:r>
+    </w:p>
+    <w:p>
+      <w:pPr>
+        <w:spacing w:after="0"/>
+        <w:rPr>
+          <w:rFonts w:cstheme="minorHAnsi"/>
+        </w:rPr>
+      </w:pPr>
+      <w:r>
+        <w:rPr>
+          <w:rFonts w:cstheme="minorHAnsi"/>
+        </w:rPr>
+        <w:t xml:space="preserve">If </w:t>
+      </w:r>
+      <w:r>
+        <w:rPr>
+          <w:rFonts w:ascii="Courier New" w:hAnsi="Courier New" w:cs="Courier New"/>
+        </w:rPr>
+        <w:t>null</w:t>
+      </w:r>
+      <w:r>
+        <w:rPr>
+          <w:rFonts w:cstheme="minorHAnsi"/>
+        </w:rPr>
+        <w:t xml:space="preserve"> can be used in place of a label</w:t>
+      </w:r>
+      <w:r>
+        <w:rPr>
+          <w:rFonts w:cstheme="minorHAnsi"/>
+        </w:rPr>
+        <w:t xml:space="preserve"> it will just go to the next line</w:t>
+      </w:r>
       <w:bookmarkStart w:id="1" w:name="_GoBack"/>
       <w:bookmarkEnd w:id="1"/>
-    </w:p>
-    <w:p>
-      <w:pPr>
-        <w:spacing w:after="0"/>
-        <w:rPr>
-          <w:rFonts w:ascii="Courier New" w:hAnsi="Courier New" w:cs="Courier New"/>
-        </w:rPr>
-      </w:pPr>
-      <w:r>
-        <w:rPr>
-          <w:rFonts w:ascii="Courier New" w:hAnsi="Courier New" w:cs="Courier New"/>
-        </w:rPr>
-        <w:t xml:space="preserve">STORENEXT </w:t>
-      </w:r>
-      <w:r>
-        <w:rPr>
-          <w:rFonts w:ascii="Courier New" w:hAnsi="Courier New" w:cs="Courier New"/>
-        </w:rPr>
-        <w:t xml:space="preserve">var </w:t>
-      </w:r>
-      <w:r>
-        <w:rPr>
-          <w:rFonts w:ascii="Courier New" w:hAnsi="Courier New" w:cs="Courier New"/>
-        </w:rPr>
-        <w:t>ACC</w:t>
-      </w:r>
-      <w:r>
-        <w:rPr>
-          <w:rFonts w:ascii="Courier New" w:hAnsi="Courier New" w:cs="Courier New"/>
-        </w:rPr>
-        <w:tab/>
-      </w:r>
-      <w:r>
-        <w:rPr>
-          <w:rFonts w:ascii="Courier New" w:hAnsi="Courier New" w:cs="Courier New"/>
-        </w:rPr>
-        <w:tab/>
-      </w:r>
-      <w:r>
-        <w:rPr>
-          <w:rFonts w:ascii="Courier New" w:hAnsi="Courier New" w:cs="Courier New"/>
-        </w:rPr>
-        <w:t>STORENEXT</w:t>
-      </w:r>
-      <w:r>
-        <w:rPr>
-          <w:rFonts w:ascii="Courier New" w:hAnsi="Courier New" w:cs="Courier New"/>
-        </w:rPr>
-        <w:t>RED</w:t>
-      </w:r>
-      <w:r>
-        <w:rPr>
-          <w:rFonts w:ascii="Courier New" w:hAnsi="Courier New" w:cs="Courier New"/>
-        </w:rPr>
-        <w:t xml:space="preserve"> </w:t>
-      </w:r>
-      <w:r>
-        <w:rPr>
-          <w:rFonts w:ascii="Courier New" w:hAnsi="Courier New" w:cs="Courier New"/>
-        </w:rPr>
-        <w:t xml:space="preserve">var </w:t>
-      </w:r>
-      <w:r>
-        <w:rPr>
-          <w:rFonts w:ascii="Courier New" w:hAnsi="Courier New" w:cs="Courier New"/>
-        </w:rPr>
-        <w:t>ACC</w:t>
-      </w:r>
-      <w:r>
-        <w:rPr>
-          <w:rFonts w:ascii="Courier New" w:hAnsi="Courier New" w:cs="Courier New"/>
-        </w:rPr>
-        <w:tab/>
-      </w:r>
-    </w:p>
-    <w:p>
-      <w:pPr>
-        <w:spacing w:after="0"/>
-        <w:rPr>
-          <w:rFonts w:ascii="Courier New" w:hAnsi="Courier New" w:cs="Courier New"/>
-        </w:rPr>
-      </w:pPr>
-      <w:r>
-        <w:rPr>
-          <w:rFonts w:ascii="Courier New" w:hAnsi="Courier New" w:cs="Courier New"/>
-        </w:rPr>
-        <w:t>STORENEXT var TEMP</w:t>
-      </w:r>
-      <w:r>
-        <w:rPr>
-          <w:rFonts w:ascii="Courier New" w:hAnsi="Courier New" w:cs="Courier New"/>
-        </w:rPr>
-        <w:tab/>
-      </w:r>
-      <w:r>
-        <w:rPr>
-          <w:rFonts w:ascii="Courier New" w:hAnsi="Courier New" w:cs="Courier New"/>
-        </w:rPr>
-        <w:tab/>
-      </w:r>
-      <w:r>
-        <w:rPr>
-          <w:rFonts w:ascii="Courier New" w:hAnsi="Courier New" w:cs="Courier New"/>
-        </w:rPr>
-        <w:t>STORENEXT</w:t>
-      </w:r>
-      <w:r>
-        <w:rPr>
-          <w:rFonts w:ascii="Courier New" w:hAnsi="Courier New" w:cs="Courier New"/>
-        </w:rPr>
-        <w:t>RED</w:t>
-      </w:r>
-      <w:r>
-        <w:rPr>
-          <w:rFonts w:ascii="Courier New" w:hAnsi="Courier New" w:cs="Courier New"/>
-        </w:rPr>
-        <w:t xml:space="preserve"> var TEMP</w:t>
-      </w:r>
-    </w:p>
-    <w:p>
-      <w:pPr>
-        <w:spacing w:after="0"/>
-        <w:rPr>
-          <w:rFonts w:ascii="Courier New" w:hAnsi="Courier New" w:cs="Courier New"/>
-        </w:rPr>
-      </w:pPr>
-      <w:r>
-        <w:rPr>
-          <w:rFonts w:ascii="Courier New" w:hAnsi="Courier New" w:cs="Courier New"/>
-        </w:rPr>
-        <w:t>STORENEXTBIG var ACC</w:t>
-      </w:r>
-      <w:r>
-        <w:rPr>
-          <w:rFonts w:ascii="Courier New" w:hAnsi="Courier New" w:cs="Courier New"/>
-        </w:rPr>
-        <w:tab/>
-      </w:r>
-      <w:r>
-        <w:rPr>
-          <w:rFonts w:ascii="Courier New" w:hAnsi="Courier New" w:cs="Courier New"/>
-        </w:rPr>
-        <w:tab/>
-      </w:r>
-      <w:r>
-        <w:rPr>
-          <w:rFonts w:ascii="Courier New" w:hAnsi="Courier New" w:cs="Courier New"/>
-        </w:rPr>
-        <w:t>STORENEXTBIG</w:t>
-      </w:r>
-      <w:r>
-        <w:rPr>
-          <w:rFonts w:ascii="Courier New" w:hAnsi="Courier New" w:cs="Courier New"/>
-        </w:rPr>
-        <w:t>RED</w:t>
-      </w:r>
-      <w:r>
-        <w:rPr>
-          <w:rFonts w:ascii="Courier New" w:hAnsi="Courier New" w:cs="Courier New"/>
-        </w:rPr>
-        <w:t xml:space="preserve"> var ACC</w:t>
-      </w:r>
-    </w:p>
-    <w:p>
-      <w:pPr>
-        <w:spacing w:after="0"/>
-        <w:rPr>
-          <w:rFonts w:ascii="Courier New" w:hAnsi="Courier New" w:cs="Courier New"/>
-        </w:rPr>
-      </w:pPr>
-      <w:r>
-        <w:rPr>
-          <w:rFonts w:ascii="Courier New" w:hAnsi="Courier New" w:cs="Courier New"/>
-        </w:rPr>
-        <w:t>STORENEXTBIG var TEMP</w:t>
-      </w:r>
-      <w:r>
-        <w:rPr>
-          <w:rFonts w:ascii="Courier New" w:hAnsi="Courier New" w:cs="Courier New"/>
-        </w:rPr>
-        <w:tab/>
-      </w:r>
-      <w:r>
-        <w:rPr>
-          <w:rFonts w:ascii="Courier New" w:hAnsi="Courier New" w:cs="Courier New"/>
-        </w:rPr>
-        <w:tab/>
-      </w:r>
-      <w:r>
-        <w:rPr>
-          <w:rFonts w:ascii="Courier New" w:hAnsi="Courier New" w:cs="Courier New"/>
-        </w:rPr>
-        <w:t>STORENEXTBIG</w:t>
-      </w:r>
-      <w:r>
-        <w:rPr>
-          <w:rFonts w:ascii="Courier New" w:hAnsi="Courier New" w:cs="Courier New"/>
-        </w:rPr>
-        <w:t>RED</w:t>
-      </w:r>
-      <w:r>
-        <w:rPr>
-          <w:rFonts w:ascii="Courier New" w:hAnsi="Courier New" w:cs="Courier New"/>
-        </w:rPr>
-        <w:t xml:space="preserve"> var TEMP</w:t>
-      </w:r>
-    </w:p>
-    <w:p>
-      <w:pPr>
-        <w:spacing w:after="0"/>
-        <w:rPr>
-          <w:rFonts w:cstheme="minorHAnsi"/>
-        </w:rPr>
-      </w:pPr>
-      <w:r>
-        <w:t>Store the value of ACC</w:t>
-      </w:r>
-      <w:r>
-        <w:t xml:space="preserve"> or </w:t>
-      </w:r>
-      <w:r>
-        <w:t>TEMP in the next smallest</w:t>
-      </w:r>
-      <w:r>
-        <w:t xml:space="preserve"> or </w:t>
-      </w:r>
-      <w:r>
-        <w:t>largest unred bit</w:t>
-      </w:r>
-      <w:r>
-        <w:t xml:space="preserve"> or the last red bit</w:t>
-      </w:r>
-      <w:r>
-        <w:t xml:space="preserve"> of </w:t>
-      </w:r>
-      <w:r>
-        <w:rPr>
-          <w:rFonts w:ascii="Courier New" w:hAnsi="Courier New" w:cs="Courier New"/>
-        </w:rPr>
-        <w:t>var</w:t>
-      </w:r>
-      <w:r>
-        <w:rPr>
-          <w:rFonts w:cstheme="minorHAnsi"/>
-        </w:rPr>
-        <w:t xml:space="preserve"> </w:t>
-      </w:r>
-      <w:r>
-        <w:rPr>
-          <w:rFonts w:cstheme="minorHAnsi"/>
-        </w:rPr>
-        <w:t xml:space="preserve">and </w:t>
-      </w:r>
-      <w:r>
-        <w:rPr>
-          <w:rFonts w:cstheme="minorHAnsi"/>
-        </w:rPr>
-        <w:t xml:space="preserve">toggle </w:t>
-      </w:r>
-      <w:r>
-        <w:rPr>
-          <w:rFonts w:cstheme="minorHAnsi"/>
-        </w:rPr>
-        <w:t>whether or not the bit is</w:t>
-      </w:r>
-      <w:r>
-        <w:rPr>
-          <w:rFonts w:cstheme="minorHAnsi"/>
-        </w:rPr>
-        <w:t xml:space="preserve"> red</w:t>
-      </w:r>
-      <w:r>
-        <w:rPr>
-          <w:rFonts w:cstheme="minorHAnsi"/>
-        </w:rPr>
-        <w:t xml:space="preserve"> </w:t>
-      </w:r>
-    </w:p>
-    <w:p>
-      <w:pPr>
-        <w:spacing w:after="0"/>
-      </w:pPr>
-      <w:r>
-        <w:t xml:space="preserve">If out of bounds, jump to the next </w:t>
-      </w:r>
-      <w:r>
-        <w:rPr>
-          <w:i/>
-          <w:iCs/>
-        </w:rPr>
-        <w:t>oob</w:t>
-      </w:r>
-      <w:r>
-        <w:t xml:space="preserve"> label</w:t>
-      </w:r>
-    </w:p>
-    <w:p>
-      <w:pPr>
-        <w:spacing w:after="0"/>
-        <w:rPr>
-          <w:u w:val="single"/>
-        </w:rPr>
-      </w:pPr>
-    </w:p>
-    <w:p>
-      <w:pPr>
-        <w:spacing w:after="0"/>
-        <w:rPr>
-          <w:u w:val="single"/>
-        </w:rPr>
-      </w:pPr>
-      <w:r>
-        <w:rPr>
-          <w:u w:val="single"/>
-        </w:rPr>
-        <w:t>Un-Read Variable</w:t>
-      </w:r>
-    </w:p>
-    <w:p>
-      <w:pPr>
-        <w:spacing w:after="0"/>
-        <w:rPr>
-          <w:rFonts w:ascii="Courier New" w:hAnsi="Courier New" w:cs="Courier New"/>
-        </w:rPr>
-      </w:pPr>
-      <w:r>
-        <w:rPr>
-          <w:rFonts w:ascii="Courier New" w:hAnsi="Courier New" w:cs="Courier New"/>
-        </w:rPr>
-        <w:t>UNREAD var</w:t>
-      </w:r>
-    </w:p>
-    <w:p>
-      <w:pPr>
-        <w:spacing w:after="0"/>
-        <w:rPr>
-          <w:rFonts w:cstheme="minorHAnsi"/>
-        </w:rPr>
-      </w:pPr>
-      <w:r>
-        <w:t xml:space="preserve">Mark all bits of </w:t>
-      </w:r>
-      <w:r>
-        <w:rPr>
-          <w:rFonts w:ascii="Courier New" w:hAnsi="Courier New" w:cs="Courier New"/>
-        </w:rPr>
-        <w:t>var</w:t>
-      </w:r>
-      <w:r>
-        <w:rPr>
-          <w:rFonts w:cstheme="minorHAnsi"/>
-        </w:rPr>
-        <w:t xml:space="preserve"> as unred</w:t>
-      </w:r>
-    </w:p>
-    <w:p>
-      <w:pPr>
-        <w:spacing w:after="0"/>
-        <w:rPr>
-          <w:u w:val="single"/>
-        </w:rPr>
-      </w:pPr>
-    </w:p>
-    <w:p>
-      <w:pPr>
-        <w:spacing w:after="0"/>
-        <w:rPr>
-          <w:u w:val="single"/>
-        </w:rPr>
-      </w:pPr>
-    </w:p>
-    <w:p>
-      <w:pPr>
-        <w:spacing w:after="0"/>
-        <w:rPr>
-          <w:u w:val="single"/>
-        </w:rPr>
-      </w:pPr>
-    </w:p>
-    <w:p>
-      <w:pPr>
-        <w:spacing w:after="0"/>
-        <w:rPr>
-          <w:u w:val="single"/>
-        </w:rPr>
-      </w:pPr>
-    </w:p>
-    <w:p>
-      <w:pPr>
-        <w:spacing w:after="0"/>
-        <w:rPr>
-          <w:u w:val="single"/>
-        </w:rPr>
-      </w:pPr>
-    </w:p>
-    <w:p>
-      <w:pPr>
-        <w:spacing w:after="0"/>
-        <w:rPr>
-          <w:u w:val="single"/>
-        </w:rPr>
-      </w:pPr>
-    </w:p>
-    <w:p>
-      <w:pPr>
-        <w:spacing w:after="0"/>
-        <w:rPr>
-          <w:u w:val="single"/>
-        </w:rPr>
-      </w:pPr>
-    </w:p>
-    <w:p>
-      <w:pPr>
-        <w:spacing w:after="0"/>
-        <w:rPr>
-          <w:u w:val="single"/>
-        </w:rPr>
-      </w:pPr>
-    </w:p>
-    <w:p>
-      <w:pPr>
-        <w:spacing w:after="0"/>
-        <w:rPr>
-          <w:u w:val="single"/>
-        </w:rPr>
-      </w:pPr>
-      <w:r>
-        <w:rPr>
-          <w:u w:val="single"/>
-        </w:rPr>
-        <w:t>Map Memory</w:t>
-      </w:r>
-    </w:p>
-    <w:p>
-      <w:pPr>
-        <w:spacing w:after="0"/>
-        <w:rPr>
-          <w:rFonts w:ascii="Courier New" w:hAnsi="Courier New" w:cs="Courier New"/>
-        </w:rPr>
-      </w:pPr>
-      <w:r>
-        <w:rPr>
-          <w:rFonts w:ascii="Courier New" w:hAnsi="Courier New" w:cs="Courier New"/>
-        </w:rPr>
-        <w:t>MAP map</w:t>
-      </w:r>
-    </w:p>
-    <w:p>
-      <w:pPr>
-        <w:spacing w:after="0"/>
-      </w:pPr>
-      <w:r>
-        <w:t>Change the value of ACC and/or TEMP based on a map function</w:t>
-      </w:r>
-    </w:p>
-    <w:p>
-      <w:pPr>
-        <w:spacing w:after="0"/>
-      </w:pPr>
-      <w:r>
-        <w:t>A map is a series of a comma</w:t>
-      </w:r>
-      <w:r>
-        <w:t>-</w:t>
-      </w:r>
-      <w:r>
-        <w:t>seperated mappings within braces</w:t>
-      </w:r>
-    </w:p>
-    <w:p>
-      <w:pPr>
-        <w:spacing w:after="0"/>
-      </w:pPr>
-      <w:r>
-        <w:t>Each mapping is a colon</w:t>
-      </w:r>
-      <w:r>
-        <w:t>-</w:t>
-      </w:r>
-      <w:r>
-        <w:t>seperated pair o</w:t>
-      </w:r>
-      <w:r>
-        <w:t>f</w:t>
-      </w:r>
-      <w:r>
-        <w:t xml:space="preserve"> states</w:t>
-      </w:r>
-    </w:p>
-    <w:p>
-      <w:pPr>
-        <w:spacing w:after="0"/>
-      </w:pPr>
-      <w:r>
-        <w:t>A state can be an ACC value (0, 1, 2, or 3) or an “x”</w:t>
-      </w:r>
-      <w:r>
-        <w:t>-</w:t>
-      </w:r>
-      <w:r>
-        <w:t xml:space="preserve">seperated ACC value and </w:t>
-      </w:r>
-      <w:r>
-        <w:t>TEMP</w:t>
-      </w:r>
-      <w:r>
-        <w:t xml:space="preserve"> value (0 or 1)</w:t>
-      </w:r>
-      <w:r>
-        <w:t>, depending on neighboring commands</w:t>
-      </w:r>
-    </w:p>
-    <w:p>
-      <w:pPr>
-        <w:spacing w:after="0"/>
-        <w:ind w:firstLine="720"/>
-        <w:rPr>
-          <w:rFonts w:cstheme="minorHAnsi"/>
-        </w:rPr>
-      </w:pPr>
-      <w:r>
-        <w:rPr>
-          <w:rFonts w:ascii="Courier New" w:hAnsi="Courier New" w:cs="Courier New"/>
-        </w:rPr>
-        <w:t>{</w:t>
-      </w:r>
-      <w:r>
-        <w:rPr>
-          <w:rFonts w:cstheme="minorHAnsi"/>
-        </w:rPr>
-        <w:t>&lt;acc&gt;</w:t>
-      </w:r>
-      <w:r>
-        <w:rPr>
-          <w:rFonts w:ascii="Courier New" w:hAnsi="Courier New" w:cs="Courier New"/>
-        </w:rPr>
-        <w:t>x</w:t>
-      </w:r>
-      <w:r>
-        <w:rPr>
-          <w:rFonts w:cstheme="minorHAnsi"/>
-        </w:rPr>
-        <w:t>&lt;temp&gt;</w:t>
-      </w:r>
-      <w:r>
-        <w:rPr>
-          <w:rFonts w:ascii="Courier New" w:hAnsi="Courier New" w:cs="Courier New"/>
-        </w:rPr>
-        <w:t>:</w:t>
-      </w:r>
-      <w:r>
-        <w:rPr>
-          <w:rFonts w:cstheme="minorHAnsi"/>
-        </w:rPr>
-        <w:t>&lt;acc&gt;</w:t>
-      </w:r>
-      <w:r>
-        <w:rPr>
-          <w:rFonts w:ascii="Courier New" w:hAnsi="Courier New" w:cs="Courier New"/>
-        </w:rPr>
-        <w:t xml:space="preserve">, </w:t>
-      </w:r>
-      <w:r>
-        <w:rPr>
-          <w:rFonts w:cstheme="minorHAnsi"/>
-        </w:rPr>
-        <w:t>&lt;acc&gt;</w:t>
-      </w:r>
-      <w:r>
-        <w:rPr>
-          <w:rFonts w:ascii="Courier New" w:hAnsi="Courier New" w:cs="Courier New"/>
-        </w:rPr>
-        <w:t>x</w:t>
-      </w:r>
-      <w:r>
-        <w:rPr>
-          <w:rFonts w:cstheme="minorHAnsi"/>
-        </w:rPr>
-        <w:t>&lt;temp&gt;</w:t>
-      </w:r>
-      <w:r>
-        <w:rPr>
-          <w:rFonts w:ascii="Courier New" w:hAnsi="Courier New" w:cs="Courier New"/>
-        </w:rPr>
-        <w:t>:</w:t>
-      </w:r>
-      <w:r>
-        <w:rPr>
-          <w:rFonts w:cstheme="minorHAnsi"/>
-        </w:rPr>
-        <w:t>&lt;acc&gt;</w:t>
-      </w:r>
-      <w:r>
-        <w:rPr>
-          <w:rFonts w:ascii="Courier New" w:hAnsi="Courier New" w:cs="Courier New"/>
-        </w:rPr>
-        <w:t xml:space="preserve">, </w:t>
-      </w:r>
-      <w:r>
-        <w:rPr>
-          <w:rFonts w:cstheme="minorHAnsi"/>
-        </w:rPr>
-        <w:t>...</w:t>
-      </w:r>
-      <w:r>
-        <w:rPr>
-          <w:rFonts w:ascii="Courier New" w:hAnsi="Courier New" w:cs="Courier New"/>
-        </w:rPr>
-        <w:t>}</w:t>
-      </w:r>
-      <w:r>
-        <w:rPr>
-          <w:rFonts w:cstheme="minorHAnsi"/>
-        </w:rPr>
-        <w:t xml:space="preserve"> if directly after loading into TEMP</w:t>
-      </w:r>
-    </w:p>
-    <w:p>
-      <w:pPr>
-        <w:spacing w:after="0"/>
-        <w:ind w:firstLine="720"/>
-        <w:rPr>
-          <w:rFonts w:cstheme="minorHAnsi"/>
-        </w:rPr>
-      </w:pPr>
-      <w:r>
-        <w:rPr>
-          <w:rFonts w:ascii="Courier New" w:hAnsi="Courier New" w:cs="Courier New"/>
-        </w:rPr>
-        <w:t>{</w:t>
-      </w:r>
-      <w:r>
-        <w:rPr>
-          <w:rFonts w:cstheme="minorHAnsi"/>
-        </w:rPr>
-        <w:t>&lt;acc&gt;</w:t>
-      </w:r>
-      <w:r>
-        <w:rPr>
-          <w:rFonts w:ascii="Courier New" w:hAnsi="Courier New" w:cs="Courier New"/>
-        </w:rPr>
-        <w:t>:</w:t>
-      </w:r>
-      <w:r>
-        <w:rPr>
-          <w:rFonts w:cstheme="minorHAnsi"/>
-        </w:rPr>
-        <w:t>&lt;acc&gt;</w:t>
-      </w:r>
-      <w:r>
-        <w:rPr>
-          <w:rFonts w:ascii="Courier New" w:hAnsi="Courier New" w:cs="Courier New"/>
-        </w:rPr>
-        <w:t>x</w:t>
-      </w:r>
-      <w:r>
-        <w:rPr>
-          <w:rFonts w:cstheme="minorHAnsi"/>
-        </w:rPr>
-        <w:t>&lt;temp&gt;</w:t>
-      </w:r>
-      <w:r>
-        <w:rPr>
-          <w:rFonts w:ascii="Courier New" w:hAnsi="Courier New" w:cs="Courier New"/>
-        </w:rPr>
-        <w:t xml:space="preserve">, </w:t>
-      </w:r>
-      <w:r>
-        <w:rPr>
-          <w:rFonts w:cstheme="minorHAnsi"/>
-        </w:rPr>
-        <w:t>&lt;acc&gt;</w:t>
-      </w:r>
-      <w:r>
-        <w:rPr>
-          <w:rFonts w:ascii="Courier New" w:hAnsi="Courier New" w:cs="Courier New"/>
-        </w:rPr>
-        <w:t>:</w:t>
-      </w:r>
-      <w:r>
-        <w:rPr>
-          <w:rFonts w:cstheme="minorHAnsi"/>
-        </w:rPr>
-        <w:t>&lt;acc&gt;</w:t>
-      </w:r>
-      <w:r>
-        <w:rPr>
-          <w:rFonts w:ascii="Courier New" w:hAnsi="Courier New" w:cs="Courier New"/>
-        </w:rPr>
-        <w:t>x</w:t>
-      </w:r>
-      <w:r>
-        <w:rPr>
-          <w:rFonts w:cstheme="minorHAnsi"/>
-        </w:rPr>
-        <w:t>&lt;temp&gt;</w:t>
-      </w:r>
-      <w:r>
-        <w:rPr>
-          <w:rFonts w:ascii="Courier New" w:hAnsi="Courier New" w:cs="Courier New"/>
-        </w:rPr>
-        <w:t xml:space="preserve">, </w:t>
-      </w:r>
-      <w:r>
-        <w:rPr>
-          <w:rFonts w:cstheme="minorHAnsi"/>
-        </w:rPr>
-        <w:t>...</w:t>
-      </w:r>
-      <w:r>
-        <w:rPr>
-          <w:rFonts w:ascii="Courier New" w:hAnsi="Courier New" w:cs="Courier New"/>
-        </w:rPr>
-        <w:t>}</w:t>
-      </w:r>
-      <w:r>
-        <w:rPr>
-          <w:rFonts w:cstheme="minorHAnsi"/>
-        </w:rPr>
-        <w:t xml:space="preserve"> if directly before storing TEMP</w:t>
-      </w:r>
-    </w:p>
-    <w:p>
-      <w:pPr>
-        <w:spacing w:after="0"/>
-        <w:ind w:left="1440" w:hanging="720"/>
-        <w:rPr>
-          <w:rFonts w:cstheme="minorHAnsi"/>
-        </w:rPr>
-      </w:pPr>
-      <w:r>
-        <w:rPr>
-          <w:rFonts w:ascii="Courier New" w:hAnsi="Courier New" w:cs="Courier New"/>
-        </w:rPr>
-        <w:t>{</w:t>
-      </w:r>
-      <w:r>
-        <w:rPr>
-          <w:rFonts w:cstheme="minorHAnsi"/>
-        </w:rPr>
-        <w:t>&lt;acc&gt;</w:t>
-      </w:r>
-      <w:r>
-        <w:rPr>
-          <w:rFonts w:ascii="Courier New" w:hAnsi="Courier New" w:cs="Courier New"/>
-        </w:rPr>
-        <w:t>x</w:t>
-      </w:r>
-      <w:r>
-        <w:rPr>
-          <w:rFonts w:cstheme="minorHAnsi"/>
-        </w:rPr>
-        <w:t>&lt;temp&gt;</w:t>
-      </w:r>
-      <w:r>
-        <w:rPr>
-          <w:rFonts w:ascii="Courier New" w:hAnsi="Courier New" w:cs="Courier New"/>
-        </w:rPr>
-        <w:t>:</w:t>
-      </w:r>
-      <w:r>
-        <w:rPr>
-          <w:rFonts w:cstheme="minorHAnsi"/>
-        </w:rPr>
-        <w:t>&lt;acc&gt;</w:t>
-      </w:r>
-      <w:r>
-        <w:rPr>
-          <w:rFonts w:ascii="Courier New" w:hAnsi="Courier New" w:cs="Courier New"/>
-        </w:rPr>
-        <w:t>x</w:t>
-      </w:r>
-      <w:r>
-        <w:rPr>
-          <w:rFonts w:cstheme="minorHAnsi"/>
-        </w:rPr>
-        <w:t>&lt;temp&gt;</w:t>
-      </w:r>
-      <w:r>
-        <w:rPr>
-          <w:rFonts w:ascii="Courier New" w:hAnsi="Courier New" w:cs="Courier New"/>
-        </w:rPr>
-        <w:t xml:space="preserve">, </w:t>
-      </w:r>
-      <w:r>
-        <w:rPr>
-          <w:rFonts w:cstheme="minorHAnsi"/>
-        </w:rPr>
-        <w:t>&lt;acc&gt;</w:t>
-      </w:r>
-      <w:r>
-        <w:rPr>
-          <w:rFonts w:ascii="Courier New" w:hAnsi="Courier New" w:cs="Courier New"/>
-        </w:rPr>
-        <w:t>x</w:t>
-      </w:r>
-      <w:r>
-        <w:rPr>
-          <w:rFonts w:cstheme="minorHAnsi"/>
-        </w:rPr>
-        <w:t>&lt;temp&gt;</w:t>
-      </w:r>
-      <w:r>
-        <w:rPr>
-          <w:rFonts w:ascii="Courier New" w:hAnsi="Courier New" w:cs="Courier New"/>
-        </w:rPr>
-        <w:t>:</w:t>
-      </w:r>
-      <w:r>
-        <w:rPr>
-          <w:rFonts w:cstheme="minorHAnsi"/>
-        </w:rPr>
-        <w:t>&lt;acc&gt;</w:t>
-      </w:r>
-      <w:r>
-        <w:rPr>
-          <w:rFonts w:ascii="Courier New" w:hAnsi="Courier New" w:cs="Courier New"/>
-        </w:rPr>
-        <w:t>x</w:t>
-      </w:r>
-      <w:r>
-        <w:rPr>
-          <w:rFonts w:cstheme="minorHAnsi"/>
-        </w:rPr>
-        <w:t>&lt;temp&gt;</w:t>
-      </w:r>
-      <w:r>
-        <w:rPr>
-          <w:rFonts w:ascii="Courier New" w:hAnsi="Courier New" w:cs="Courier New"/>
-        </w:rPr>
-        <w:t xml:space="preserve">, </w:t>
-      </w:r>
-      <w:r>
-        <w:rPr>
-          <w:rFonts w:cstheme="minorHAnsi"/>
-        </w:rPr>
-        <w:t>...</w:t>
-      </w:r>
-      <w:r>
-        <w:rPr>
-          <w:rFonts w:ascii="Courier New" w:hAnsi="Courier New" w:cs="Courier New"/>
-        </w:rPr>
-        <w:t>}</w:t>
-      </w:r>
-      <w:r>
-        <w:rPr>
-          <w:rFonts w:cstheme="minorHAnsi"/>
-        </w:rPr>
-        <w:t xml:space="preserve"> if directly </w:t>
-      </w:r>
-      <w:r>
-        <w:rPr>
-          <w:rFonts w:cstheme="minorHAnsi"/>
-        </w:rPr>
-        <w:t xml:space="preserve">between loading </w:t>
-      </w:r>
-      <w:r>
-        <w:rPr>
-          <w:rFonts w:cstheme="minorHAnsi"/>
-        </w:rPr>
-        <w:t xml:space="preserve">a bit </w:t>
-      </w:r>
-      <w:r>
-        <w:rPr>
-          <w:rFonts w:cstheme="minorHAnsi"/>
-        </w:rPr>
-        <w:t>into TEMP and storing TEMP</w:t>
-      </w:r>
-      <w:r>
-        <w:rPr>
-          <w:rFonts w:cstheme="minorHAnsi"/>
-        </w:rPr>
-        <w:t xml:space="preserve"> into the same </w:t>
-      </w:r>
-      <w:r>
-        <w:rPr>
-          <w:rFonts w:cstheme="minorHAnsi"/>
-        </w:rPr>
-        <w:t>bit</w:t>
-      </w:r>
-    </w:p>
-    <w:p>
-      <w:pPr>
-        <w:spacing w:after="0"/>
-        <w:ind w:firstLine="720"/>
-        <w:rPr>
-          <w:rFonts w:cstheme="minorHAnsi"/>
-        </w:rPr>
-      </w:pPr>
-      <w:r>
-        <w:rPr>
-          <w:rFonts w:ascii="Courier New" w:hAnsi="Courier New" w:cs="Courier New"/>
-        </w:rPr>
-        <w:t>{</w:t>
-      </w:r>
-      <w:r>
-        <w:rPr>
-          <w:rFonts w:cstheme="minorHAnsi"/>
-        </w:rPr>
-        <w:t>&lt;acc&gt;</w:t>
-      </w:r>
-      <w:r>
-        <w:rPr>
-          <w:rFonts w:ascii="Courier New" w:hAnsi="Courier New" w:cs="Courier New"/>
-        </w:rPr>
-        <w:t>:</w:t>
-      </w:r>
-      <w:r>
-        <w:rPr>
-          <w:rFonts w:cstheme="minorHAnsi"/>
-        </w:rPr>
-        <w:t>&lt;acc&gt;</w:t>
-      </w:r>
-      <w:r>
-        <w:rPr>
-          <w:rFonts w:ascii="Courier New" w:hAnsi="Courier New" w:cs="Courier New"/>
-        </w:rPr>
-        <w:t xml:space="preserve">, </w:t>
-      </w:r>
-      <w:r>
-        <w:rPr>
-          <w:rFonts w:cstheme="minorHAnsi"/>
-        </w:rPr>
-        <w:t>&lt;acc&gt;</w:t>
-      </w:r>
-      <w:r>
-        <w:rPr>
-          <w:rFonts w:ascii="Courier New" w:hAnsi="Courier New" w:cs="Courier New"/>
-        </w:rPr>
-        <w:t>:</w:t>
-      </w:r>
-      <w:r>
-        <w:rPr>
-          <w:rFonts w:cstheme="minorHAnsi"/>
-        </w:rPr>
-        <w:t>&lt;acc&gt;</w:t>
-      </w:r>
-      <w:r>
-        <w:rPr>
-          <w:rFonts w:ascii="Courier New" w:hAnsi="Courier New" w:cs="Courier New"/>
-        </w:rPr>
-        <w:t xml:space="preserve">, </w:t>
-      </w:r>
-      <w:r>
-        <w:rPr>
-          <w:rFonts w:cstheme="minorHAnsi"/>
-        </w:rPr>
-        <w:t>…</w:t>
-      </w:r>
-      <w:r>
-        <w:rPr>
-          <w:rFonts w:ascii="Courier New" w:hAnsi="Courier New" w:cs="Courier New"/>
-        </w:rPr>
-        <w:t>}</w:t>
-      </w:r>
-      <w:r>
-        <w:rPr>
-          <w:rFonts w:ascii="Courier New" w:hAnsi="Courier New" w:cs="Courier New"/>
-        </w:rPr>
-        <w:t xml:space="preserve"> </w:t>
-      </w:r>
-      <w:r>
-        <w:rPr>
-          <w:rFonts w:cstheme="minorHAnsi"/>
-        </w:rPr>
-        <w:t>otherwise</w:t>
-      </w:r>
-    </w:p>
-    <w:p>
-      <w:pPr>
-        <w:spacing w:after="0"/>
-        <w:rPr>
-          <w:rFonts w:cstheme="minorHAnsi"/>
-        </w:rPr>
-      </w:pPr>
-      <w:r>
-        <w:rPr>
-          <w:rFonts w:cstheme="minorHAnsi"/>
-        </w:rPr>
-        <w:t>If a possible ACC value or ACC and TEMP value pair isn’t specified, it defaults to not changing the value of the ACC or TEMP</w:t>
-      </w:r>
-    </w:p>
-    <w:p>
-      <w:pPr>
-        <w:spacing w:after="0"/>
-        <w:rPr>
-          <w:u w:val="single"/>
-        </w:rPr>
-      </w:pPr>
-    </w:p>
-    <w:p>
-      <w:pPr>
-        <w:spacing w:after="0"/>
-        <w:rPr>
-          <w:u w:val="single"/>
-        </w:rPr>
-      </w:pPr>
-      <w:r>
-        <w:rPr>
-          <w:u w:val="single"/>
-        </w:rPr>
-        <w:t xml:space="preserve">Unconditional </w:t>
-      </w:r>
-      <w:r>
-        <w:rPr>
-          <w:u w:val="single"/>
-        </w:rPr>
-        <w:t>Branch</w:t>
-      </w:r>
-    </w:p>
-    <w:p>
-      <w:pPr>
-        <w:spacing w:after="0"/>
-        <w:rPr>
-          <w:u w:val="single"/>
-        </w:rPr>
-      </w:pPr>
-      <w:r>
-        <w:rPr>
-          <w:rFonts w:ascii="Courier New" w:hAnsi="Courier New" w:cs="Courier New"/>
-        </w:rPr>
-        <w:t>JUMP</w:t>
-      </w:r>
-      <w:r>
-        <w:rPr>
-          <w:rFonts w:ascii="Courier New" w:hAnsi="Courier New" w:cs="Courier New"/>
-        </w:rPr>
-        <w:t xml:space="preserve"> </w:t>
-      </w:r>
-      <w:r>
-        <w:rPr>
-          <w:rFonts w:ascii="Courier New" w:hAnsi="Courier New" w:cs="Courier New"/>
-        </w:rPr>
-        <w:t>label</w:t>
-      </w:r>
-    </w:p>
-    <w:p>
-      <w:pPr>
-        <w:spacing w:after="0"/>
-        <w:rPr>
-          <w:rFonts w:ascii="Courier New" w:hAnsi="Courier New" w:cs="Courier New"/>
-        </w:rPr>
-      </w:pPr>
-      <w:r>
-        <w:t xml:space="preserve">Go to the </w:t>
-      </w:r>
-      <w:r>
-        <w:rPr>
-          <w:rFonts w:ascii="Courier New" w:hAnsi="Courier New" w:cs="Courier New"/>
-        </w:rPr>
-        <w:t>label</w:t>
-      </w:r>
-    </w:p>
-    <w:p>
-      <w:pPr>
-        <w:spacing w:after="0"/>
-        <w:rPr>
-          <w:u w:val="single"/>
-        </w:rPr>
-      </w:pPr>
-    </w:p>
-    <w:p>
-      <w:pPr>
-        <w:spacing w:after="0"/>
-        <w:rPr>
-          <w:u w:val="single"/>
-        </w:rPr>
-      </w:pPr>
-      <w:r>
-        <w:rPr>
-          <w:u w:val="single"/>
-        </w:rPr>
-        <w:t>Conditional</w:t>
-      </w:r>
-      <w:r>
-        <w:rPr>
-          <w:u w:val="single"/>
-        </w:rPr>
-        <w:t xml:space="preserve"> Branch</w:t>
-      </w:r>
-    </w:p>
-    <w:p>
-      <w:pPr>
-        <w:spacing w:after="0"/>
-        <w:rPr>
-          <w:u w:val="single"/>
-        </w:rPr>
-      </w:pPr>
-      <w:r>
-        <w:rPr>
-          <w:rFonts w:ascii="Courier New" w:hAnsi="Courier New" w:cs="Courier New"/>
-        </w:rPr>
-        <w:t xml:space="preserve">BRANCH </w:t>
-      </w:r>
-      <w:r>
-        <w:rPr>
-          <w:rFonts w:ascii="Courier New" w:hAnsi="Courier New" w:cs="Courier New"/>
-        </w:rPr>
-        <w:t>label</w:t>
-      </w:r>
-      <w:r>
-        <w:rPr>
-          <w:rFonts w:ascii="Courier New" w:hAnsi="Courier New" w:cs="Courier New"/>
-          <w:vertAlign w:val="subscript"/>
-        </w:rPr>
-        <w:t>0</w:t>
-      </w:r>
-      <w:r>
-        <w:rPr>
-          <w:rFonts w:ascii="Courier New" w:hAnsi="Courier New" w:cs="Courier New"/>
-        </w:rPr>
-        <w:t xml:space="preserve"> </w:t>
-      </w:r>
-      <w:r>
-        <w:rPr>
-          <w:rFonts w:ascii="Courier New" w:hAnsi="Courier New" w:cs="Courier New"/>
-        </w:rPr>
-        <w:t>label</w:t>
-      </w:r>
-      <w:r>
-        <w:rPr>
-          <w:rFonts w:ascii="Courier New" w:hAnsi="Courier New" w:cs="Courier New"/>
-          <w:vertAlign w:val="subscript"/>
-        </w:rPr>
-        <w:t>1</w:t>
-      </w:r>
-      <w:r>
-        <w:rPr>
-          <w:rFonts w:ascii="Courier New" w:hAnsi="Courier New" w:cs="Courier New"/>
-        </w:rPr>
-        <w:t xml:space="preserve"> </w:t>
-      </w:r>
-      <w:r>
-        <w:rPr>
-          <w:rFonts w:ascii="Courier New" w:hAnsi="Courier New" w:cs="Courier New"/>
-        </w:rPr>
-        <w:t>label</w:t>
-      </w:r>
-      <w:r>
-        <w:rPr>
-          <w:rFonts w:ascii="Courier New" w:hAnsi="Courier New" w:cs="Courier New"/>
-          <w:vertAlign w:val="subscript"/>
-        </w:rPr>
-        <w:t>2</w:t>
-      </w:r>
-      <w:r>
-        <w:rPr>
-          <w:rFonts w:ascii="Courier New" w:hAnsi="Courier New" w:cs="Courier New"/>
-        </w:rPr>
-        <w:t xml:space="preserve"> </w:t>
-      </w:r>
-      <w:r>
-        <w:rPr>
-          <w:rFonts w:ascii="Courier New" w:hAnsi="Courier New" w:cs="Courier New"/>
-        </w:rPr>
-        <w:t>label</w:t>
-      </w:r>
-      <w:r>
-        <w:rPr>
-          <w:rFonts w:ascii="Courier New" w:hAnsi="Courier New" w:cs="Courier New"/>
-          <w:vertAlign w:val="subscript"/>
-        </w:rPr>
-        <w:t>3</w:t>
-      </w:r>
-    </w:p>
-    <w:p>
-      <w:pPr>
-        <w:spacing w:after="0"/>
-        <w:rPr>
-          <w:rFonts w:cstheme="minorHAnsi"/>
-        </w:rPr>
-      </w:pPr>
-      <w:r>
-        <w:t xml:space="preserve">Go to the </w:t>
-      </w:r>
-      <w:r>
-        <w:rPr>
-          <w:rFonts w:ascii="Courier New" w:hAnsi="Courier New" w:cs="Courier New"/>
-        </w:rPr>
-        <w:t>label</w:t>
-      </w:r>
-      <w:r>
-        <w:rPr>
-          <w:rFonts w:cstheme="minorHAnsi"/>
-        </w:rPr>
-        <w:t xml:space="preserve"> corresponding to the value of ACC</w:t>
-      </w:r>
-    </w:p>
-    <w:p>
-      <w:pPr>
-        <w:spacing w:after="0"/>
-        <w:rPr>
-          <w:rFonts w:cstheme="minorHAnsi"/>
-        </w:rPr>
-      </w:pPr>
-      <w:r>
-        <w:rPr>
-          <w:rFonts w:cstheme="minorHAnsi"/>
-        </w:rPr>
-        <w:t>Null can be used in place of a label</w:t>
-      </w:r>
     </w:p>
     <w:p>
       <w:pPr>

</xml_diff>

<commit_message>
Allowed for multiple JR's for a label, updated the documentation
</commit_message>
<xml_diff>
--- a/Mathison.docx
+++ b/Mathison.docx
@@ -844,6 +844,22 @@
       <w:pPr>
         <w:spacing w:after="0"/>
         <w:rPr>
+          <w:rFonts w:ascii="Courier New" w:hAnsi="Courier New" w:cs="Courier New"/>
+        </w:rPr>
+      </w:pPr>
+    </w:p>
+    <w:p>
+      <w:pPr>
+        <w:spacing w:after="0"/>
+        <w:rPr>
+          <w:rFonts w:ascii="Courier New" w:hAnsi="Courier New" w:cs="Courier New"/>
+        </w:rPr>
+      </w:pPr>
+    </w:p>
+    <w:p>
+      <w:pPr>
+        <w:spacing w:after="0"/>
+        <w:rPr>
           <w:rFonts w:cstheme="minorHAnsi"/>
           <w:u w:val="single"/>
         </w:rPr>
@@ -1803,6 +1819,73 @@
           <w:rFonts w:ascii="Courier New" w:hAnsi="Courier New" w:cs="Courier New"/>
         </w:rPr>
       </w:pPr>
+    </w:p>
+    <w:p>
+      <w:pPr>
+        <w:spacing w:after="0"/>
+        <w:rPr>
+          <w:rFonts w:cstheme="minorHAnsi"/>
+          <w:u w:val="single"/>
+        </w:rPr>
+      </w:pPr>
+      <w:r>
+        <w:rPr>
+          <w:rFonts w:cstheme="minorHAnsi"/>
+          <w:u w:val="single"/>
+        </w:rPr>
+        <w:t>Linked Jumping</w:t>
+      </w:r>
+    </w:p>
+    <w:p>
+      <w:pPr>
+        <w:spacing w:after="0"/>
+        <w:rPr>
+          <w:rFonts w:ascii="Courier New" w:hAnsi="Courier New" w:cs="Courier New"/>
+        </w:rPr>
+      </w:pPr>
+      <w:r>
+        <w:rPr>
+          <w:rFonts w:ascii="Courier New" w:hAnsi="Courier New" w:cs="Courier New"/>
+        </w:rPr>
+        <w:t>J</w:t>
+      </w:r>
+      <w:r>
+        <w:rPr>
+          <w:rFonts w:ascii="Courier New" w:hAnsi="Courier New" w:cs="Courier New"/>
+        </w:rPr>
+        <w:t>AL</w:t>
+      </w:r>
+      <w:r>
+        <w:rPr>
+          <w:rFonts w:ascii="Courier New" w:hAnsi="Courier New" w:cs="Courier New"/>
+        </w:rPr>
+        <w:t xml:space="preserve"> label</w:t>
+      </w:r>
+    </w:p>
+    <w:p>
+      <w:pPr>
+        <w:rPr>
+          <w:rFonts w:ascii="Courier New" w:hAnsi="Courier New" w:cs="Courier New"/>
+        </w:rPr>
+      </w:pPr>
+      <w:r>
+        <w:rPr>
+          <w:rFonts w:ascii="Courier New" w:hAnsi="Courier New" w:cs="Courier New"/>
+        </w:rPr>
+        <w:t>J</w:t>
+      </w:r>
+      <w:r>
+        <w:rPr>
+          <w:rFonts w:ascii="Courier New" w:hAnsi="Courier New" w:cs="Courier New"/>
+        </w:rPr>
+        <w:t>R</w:t>
+      </w:r>
+      <w:r>
+        <w:rPr>
+          <w:rFonts w:ascii="Courier New" w:hAnsi="Courier New" w:cs="Courier New"/>
+        </w:rPr>
+        <w:t xml:space="preserve"> label</w:t>
+      </w:r>
     </w:p>
     <w:p>
       <w:pPr>
@@ -4032,8 +4115,6 @@
         </w:rPr>
         <w:t xml:space="preserve"> it will just go to the next line</w:t>
       </w:r>
-      <w:bookmarkStart w:id="1" w:name="_GoBack"/>
-      <w:bookmarkEnd w:id="1"/>
     </w:p>
     <w:p>
       <w:pPr>
@@ -6229,6 +6310,12 @@
       </w:r>
       <w:r>
         <w:rPr>
+          <w:rFonts w:cstheme="minorHAnsi"/>
+        </w:rPr>
+        <w:t xml:space="preserve">subtract </w:t>
+      </w:r>
+      <w:r>
+        <w:rPr>
           <w:rFonts w:ascii="Courier New" w:hAnsi="Courier New" w:cs="Courier New"/>
         </w:rPr>
         <w:t>var</w:t>
@@ -8201,9 +8288,189 @@
     <w:p>
       <w:pPr>
         <w:pStyle w:val="Heading1"/>
+        <w:spacing w:after="240"/>
+        <w:rPr>
+          <w:u w:val="single"/>
+        </w:rPr>
       </w:pPr>
       <w:r>
         <w:lastRenderedPageBreak/>
+        <w:t>Linked Jumping</w:t>
+      </w:r>
+    </w:p>
+    <w:p>
+      <w:pPr>
+        <w:spacing w:after="0"/>
+        <w:rPr>
+          <w:u w:val="single"/>
+        </w:rPr>
+      </w:pPr>
+      <w:r>
+        <w:rPr>
+          <w:u w:val="single"/>
+        </w:rPr>
+        <w:t>Jump and Link</w:t>
+      </w:r>
+    </w:p>
+    <w:p>
+      <w:pPr>
+        <w:spacing w:after="0"/>
+        <w:rPr>
+          <w:rFonts w:ascii="Courier New" w:hAnsi="Courier New" w:cs="Courier New"/>
+        </w:rPr>
+      </w:pPr>
+      <w:r>
+        <w:rPr>
+          <w:rFonts w:ascii="Courier New" w:hAnsi="Courier New" w:cs="Courier New"/>
+        </w:rPr>
+        <w:t>JAL</w:t>
+      </w:r>
+      <w:r>
+        <w:rPr>
+          <w:rFonts w:ascii="Courier New" w:hAnsi="Courier New" w:cs="Courier New"/>
+        </w:rPr>
+        <w:t xml:space="preserve"> </w:t>
+      </w:r>
+      <w:r>
+        <w:rPr>
+          <w:rFonts w:ascii="Courier New" w:hAnsi="Courier New" w:cs="Courier New"/>
+        </w:rPr>
+        <w:t>label</w:t>
+      </w:r>
+    </w:p>
+    <w:p>
+      <w:pPr>
+        <w:rPr>
+          <w:u w:val="single"/>
+        </w:rPr>
+      </w:pPr>
+      <w:r>
+        <w:t xml:space="preserve">Go to the </w:t>
+      </w:r>
+      <w:r>
+        <w:rPr>
+          <w:rFonts w:ascii="Courier New" w:hAnsi="Courier New" w:cs="Courier New"/>
+        </w:rPr>
+        <w:t>label</w:t>
+      </w:r>
+      <w:r>
+        <w:t xml:space="preserve">, </w:t>
+      </w:r>
+      <w:r>
+        <w:t>storing a pseudo-address in the stack</w:t>
+      </w:r>
+    </w:p>
+    <w:p>
+      <w:pPr>
+        <w:spacing w:after="0"/>
+        <w:rPr>
+          <w:u w:val="single"/>
+        </w:rPr>
+      </w:pPr>
+      <w:r>
+        <w:rPr>
+          <w:u w:val="single"/>
+        </w:rPr>
+        <w:t>Jump Return</w:t>
+      </w:r>
+    </w:p>
+    <w:p>
+      <w:pPr>
+        <w:spacing w:after="0"/>
+        <w:rPr>
+          <w:rFonts w:ascii="Courier New" w:hAnsi="Courier New" w:cs="Courier New"/>
+        </w:rPr>
+      </w:pPr>
+      <w:r>
+        <w:rPr>
+          <w:rFonts w:ascii="Courier New" w:hAnsi="Courier New" w:cs="Courier New"/>
+        </w:rPr>
+        <w:t>JR</w:t>
+      </w:r>
+      <w:r>
+        <w:rPr>
+          <w:rFonts w:ascii="Courier New" w:hAnsi="Courier New" w:cs="Courier New"/>
+        </w:rPr>
+        <w:t xml:space="preserve"> </w:t>
+      </w:r>
+      <w:r>
+        <w:rPr>
+          <w:rFonts w:ascii="Courier New" w:hAnsi="Courier New" w:cs="Courier New"/>
+        </w:rPr>
+        <w:t>label</w:t>
+      </w:r>
+    </w:p>
+    <w:p>
+      <w:pPr>
+        <w:spacing w:after="0"/>
+        <w:rPr>
+          <w:rFonts w:cstheme="minorHAnsi"/>
+        </w:rPr>
+      </w:pPr>
+      <w:r>
+        <w:rPr>
+          <w:rFonts w:cstheme="minorHAnsi"/>
+        </w:rPr>
+        <w:t>Return execution to immediately after the</w:t>
+      </w:r>
+      <w:r>
+        <w:t xml:space="preserve"> </w:t>
+      </w:r>
+      <w:r>
+        <w:rPr>
+          <w:rFonts w:ascii="Courier New" w:hAnsi="Courier New" w:cs="Courier New"/>
+        </w:rPr>
+        <w:t>JAL</w:t>
+      </w:r>
+      <w:r>
+        <w:t xml:space="preserve"> command that jumped to </w:t>
+      </w:r>
+      <w:r>
+        <w:rPr>
+          <w:rFonts w:ascii="Courier New" w:hAnsi="Courier New" w:cs="Courier New"/>
+        </w:rPr>
+        <w:t>label</w:t>
+      </w:r>
+      <w:r>
+        <w:t xml:space="preserve"> by popping the pseudo-address from the stack</w:t>
+      </w:r>
+      <w:r>
+        <w:t xml:space="preserve">. There can be multiple </w:t>
+      </w:r>
+      <w:r>
+        <w:rPr>
+          <w:rFonts w:ascii="Courier New" w:hAnsi="Courier New" w:cs="Courier New"/>
+        </w:rPr>
+        <w:t>JR</w:t>
+      </w:r>
+      <w:r>
+        <w:rPr>
+          <w:rFonts w:cstheme="minorHAnsi"/>
+        </w:rPr>
+        <w:t xml:space="preserve"> points for a single label.</w:t>
+      </w:r>
+    </w:p>
+    <w:p>
+      <w:pPr>
+        <w:spacing w:after="0"/>
+        <w:rPr>
+          <w:rFonts w:cstheme="minorHAnsi"/>
+        </w:rPr>
+      </w:pPr>
+    </w:p>
+    <w:p>
+      <w:pPr>
+        <w:spacing w:after="0"/>
+        <w:rPr>
+          <w:rFonts w:cstheme="minorHAnsi"/>
+        </w:rPr>
+      </w:pPr>
+    </w:p>
+    <w:p>
+      <w:pPr>
+        <w:pStyle w:val="Heading1"/>
+      </w:pPr>
+      <w:r>
         <w:t>Function</w:t>
       </w:r>
       <w:r>
@@ -8271,6 +8538,7 @@
     </w:p>
     <w:p>
       <w:pPr>
+        <w:spacing w:after="0"/>
         <w:rPr>
           <w:rFonts w:cstheme="minorHAnsi"/>
         </w:rPr>
@@ -8450,6 +8718,15 @@
     </w:p>
     <w:p>
       <w:pPr>
+        <w:spacing w:after="0"/>
+        <w:rPr>
+          <w:rFonts w:cstheme="minorHAnsi"/>
+        </w:rPr>
+      </w:pPr>
+    </w:p>
+    <w:p>
+      <w:pPr>
+        <w:spacing w:after="0"/>
         <w:rPr>
           <w:rFonts w:cstheme="minorHAnsi"/>
         </w:rPr>
@@ -8483,6 +8760,7 @@
     </w:p>
     <w:p>
       <w:pPr>
+        <w:spacing w:after="0"/>
         <w:rPr>
           <w:rFonts w:cstheme="minorHAnsi"/>
         </w:rPr>
@@ -8509,11 +8787,42 @@
         <w:rPr>
           <w:rFonts w:cstheme="minorHAnsi"/>
         </w:rPr>
-        <w:t xml:space="preserve"> It always treats the variable as completely unred, but will not affect how much of the variable has been red.</w:t>
-      </w:r>
-    </w:p>
-    <w:p>
-      <w:pPr>
+        <w:t xml:space="preserve"> It always treats the variable as </w:t>
+      </w:r>
+      <w:r>
+        <w:rPr>
+          <w:rFonts w:cstheme="minorHAnsi"/>
+        </w:rPr>
+        <w:t>initially</w:t>
+      </w:r>
+      <w:bookmarkStart w:id="1" w:name="_GoBack"/>
+      <w:bookmarkEnd w:id="1"/>
+      <w:r>
+        <w:rPr>
+          <w:rFonts w:cstheme="minorHAnsi"/>
+        </w:rPr>
+        <w:t xml:space="preserve"> unred, but will not affect how much of the variable has been red.</w:t>
+      </w:r>
+    </w:p>
+    <w:p>
+      <w:pPr>
+        <w:spacing w:after="0"/>
+        <w:rPr>
+          <w:rFonts w:cstheme="minorHAnsi"/>
+        </w:rPr>
+      </w:pPr>
+    </w:p>
+    <w:p>
+      <w:pPr>
+        <w:spacing w:after="0"/>
+        <w:rPr>
+          <w:rFonts w:ascii="Courier New" w:hAnsi="Courier New" w:cs="Courier New"/>
+        </w:rPr>
+      </w:pPr>
+    </w:p>
+    <w:p>
+      <w:pPr>
+        <w:spacing w:after="0"/>
         <w:rPr>
           <w:rFonts w:ascii="Courier New" w:hAnsi="Courier New" w:cs="Courier New"/>
         </w:rPr>
@@ -8528,6 +8837,9 @@
       </w:r>
     </w:p>
     <w:p>
+      <w:pPr>
+        <w:spacing w:after="0"/>
+      </w:pPr>
       <w:r>
         <w:t xml:space="preserve">Up to one source variable in </w:t>
       </w:r>
@@ -8604,7 +8916,19 @@
         <w:rPr>
           <w:rFonts w:cstheme="minorHAnsi"/>
         </w:rPr>
-        <w:t xml:space="preserve">, and the </w:t>
+        <w:t xml:space="preserve">, </w:t>
+      </w:r>
+      <w:r>
+        <w:rPr>
+          <w:rFonts w:cstheme="minorHAnsi"/>
+        </w:rPr>
+        <w:t>so</w:t>
+      </w:r>
+      <w:r>
+        <w:rPr>
+          <w:rFonts w:cstheme="minorHAnsi"/>
+        </w:rPr>
+        <w:t xml:space="preserve"> the </w:t>
       </w:r>
       <w:r>
         <w:rPr>
@@ -8630,111 +8954,8 @@
       <w:r>
         <w:t>.</w:t>
       </w:r>
-    </w:p>
-    <w:p>
-      <w:r>
-        <w:t xml:space="preserve">The command </w:t>
-      </w:r>
-      <w:r>
-        <w:rPr>
-          <w:rFonts w:ascii="Courier New" w:hAnsi="Courier New" w:cs="Courier New"/>
-        </w:rPr>
-        <w:t>PUSH</w:t>
-      </w:r>
-      <w:r>
-        <w:t xml:space="preserve"> can be used to add a variable to the stack.</w:t>
-      </w:r>
-    </w:p>
-    <w:p>
-      <w:r>
-        <w:t>Linked jumping can be accomplished by placing one more bits</w:t>
-      </w:r>
       <w:r>
         <w:t xml:space="preserve"> </w:t>
-      </w:r>
-      <w:r>
-        <w:t xml:space="preserve">of </w:t>
-      </w:r>
-      <w:r>
-        <w:t>a pseudo-address</w:t>
-      </w:r>
-      <w:r>
-        <w:t xml:space="preserve"> on the stack with </w:t>
-      </w:r>
-      <w:r>
-        <w:rPr>
-          <w:rFonts w:ascii="Courier New" w:hAnsi="Courier New" w:cs="Courier New"/>
-        </w:rPr>
-        <w:t>STORENEXTRED</w:t>
-      </w:r>
-      <w:r>
-        <w:t xml:space="preserve"> </w:t>
-      </w:r>
-      <w:r>
-        <w:t xml:space="preserve">before the </w:t>
-      </w:r>
-      <w:r>
-        <w:rPr>
-          <w:rFonts w:ascii="Courier New" w:hAnsi="Courier New" w:cs="Courier New"/>
-        </w:rPr>
-        <w:t>JUMP</w:t>
-      </w:r>
-      <w:r>
-        <w:t xml:space="preserve">. To return, read the bit(s) from the stack with </w:t>
-      </w:r>
-      <w:r>
-        <w:rPr>
-          <w:rFonts w:ascii="Courier New" w:hAnsi="Courier New" w:cs="Courier New"/>
-        </w:rPr>
-        <w:t>LOADNEXT</w:t>
-      </w:r>
-      <w:r>
-        <w:t xml:space="preserve"> and </w:t>
-      </w:r>
-      <w:r>
-        <w:rPr>
-          <w:rFonts w:ascii="Courier New" w:hAnsi="Courier New" w:cs="Courier New"/>
-        </w:rPr>
-        <w:t>BRANCH</w:t>
-      </w:r>
-      <w:r>
-        <w:t xml:space="preserve"> to the </w:t>
-      </w:r>
-      <w:r>
-        <w:t>respective</w:t>
-      </w:r>
-      <w:r>
-        <w:t xml:space="preserve"> label immediately after the </w:t>
-      </w:r>
-      <w:r>
-        <w:rPr>
-          <w:rFonts w:ascii="Courier New" w:hAnsi="Courier New" w:cs="Courier New"/>
-        </w:rPr>
-        <w:t>JUMP</w:t>
-      </w:r>
-      <w:r>
-        <w:t xml:space="preserve">. </w:t>
-      </w:r>
-      <w:r>
-        <w:br w:type="page"/>
-      </w:r>
-    </w:p>
-    <w:p>
-      <w:pPr>
-        <w:pStyle w:val="Heading1"/>
-      </w:pPr>
-      <w:r>
-        <w:lastRenderedPageBreak/>
-        <w:t>Future</w:t>
-      </w:r>
-    </w:p>
-    <w:p/>
-    <w:p>
-      <w:r>
-        <w:t>JAL and JR instructions</w:t>
-      </w:r>
-      <w:r>
-        <w:t xml:space="preserve"> so the compiler can handle linked jumping</w:t>
       </w:r>
     </w:p>
     <w:sectPr>

</xml_diff>